<commit_message>
Added Some Python notes
</commit_message>
<xml_diff>
--- a/Python/PYTHON LEARNING CONCEPTS.docx
+++ b/Python/PYTHON LEARNING CONCEPTS.docx
@@ -3449,7 +3449,7 @@
           <w:szCs w:val="20"/>
           <w14:ligatures w14:val="none"/>
         </w:rPr>
-        <w:t xml:space="preserve">    """Raised when the input age is invalid (e.g., </w:t>
+        <w:t xml:space="preserve">    """Raised when the input age is invalid (e.g., negative or too high</w:t>
       </w:r>
       <w:proofErr w:type="gramStart"/>
       <w:r>
@@ -3460,7 +3460,7 @@
           <w:szCs w:val="20"/>
           <w14:ligatures w14:val="none"/>
         </w:rPr>
-        <w:t>negative</w:t>
+        <w:t>)."</w:t>
       </w:r>
       <w:proofErr w:type="gramEnd"/>
       <w:r>
@@ -3471,7 +3471,7 @@
           <w:szCs w:val="20"/>
           <w14:ligatures w14:val="none"/>
         </w:rPr>
-        <w:t xml:space="preserve"> or too high)."""</w:t>
+        <w:t>""</w:t>
       </w:r>
     </w:p>
     <w:p>
@@ -4625,25 +4625,7 @@
           <w:kern w:val="0"/>
           <w14:ligatures w14:val="none"/>
         </w:rPr>
-        <w:t xml:space="preserve"> </w:t>
-      </w:r>
-      <w:proofErr w:type="gramStart"/>
-      <w:r>
-        <w:rPr>
-          <w:rFonts w:ascii="Times New Roman" w:eastAsia="Times New Roman" w:hAnsi="Times New Roman" w:cs="Times New Roman"/>
-          <w:kern w:val="0"/>
-          <w14:ligatures w14:val="none"/>
-        </w:rPr>
-        <w:t>Don’t</w:t>
-      </w:r>
-      <w:proofErr w:type="gramEnd"/>
-      <w:r>
-        <w:rPr>
-          <w:rFonts w:ascii="Times New Roman" w:eastAsia="Times New Roman" w:hAnsi="Times New Roman" w:cs="Times New Roman"/>
-          <w:kern w:val="0"/>
-          <w14:ligatures w14:val="none"/>
-        </w:rPr>
-        <w:t xml:space="preserve"> overuse custom exceptions for trivial errors (e.g., null checks)</w:t>
+        <w:t xml:space="preserve"> Don’t overuse custom exceptions for trivial errors (e.g., null checks)</w:t>
       </w:r>
     </w:p>
     <w:p>
@@ -7180,21 +7162,12 @@
       </w:r>
     </w:p>
     <w:p>
-      <w:proofErr w:type="gramStart"/>
-      <w:r>
-        <w:rPr>
-          <w:b/>
-          <w:bCs/>
-        </w:rPr>
-        <w:t>Here’s</w:t>
-      </w:r>
-      <w:proofErr w:type="gramEnd"/>
-      <w:r>
-        <w:rPr>
-          <w:b/>
-          <w:bCs/>
-        </w:rPr>
-        <w:t xml:space="preserve"> a complete guide to Python OOP concepts with detailed breakdowns of inheritance, polymorphism, encapsulation, and abstraction—plus a curated list of important and advanced OOP topics and functions for deeper mastery.</w:t>
+      <w:r>
+        <w:rPr>
+          <w:b/>
+          <w:bCs/>
+        </w:rPr>
+        <w:t>Here’s a complete guide to Python OOP concepts with detailed breakdowns of inheritance, polymorphism, encapsulation, and abstraction—plus a curated list of important and advanced OOP topics and functions for deeper mastery.</w:t>
       </w:r>
     </w:p>
     <w:p>
@@ -7949,15 +7922,7 @@
     </w:p>
     <w:p>
       <w:r>
-        <w:t xml:space="preserve">Utility functions that belong to a class conceptually but </w:t>
-      </w:r>
-      <w:proofErr w:type="gramStart"/>
-      <w:r>
-        <w:t>don’t</w:t>
-      </w:r>
-      <w:proofErr w:type="gramEnd"/>
-      <w:r>
-        <w:t xml:space="preserve"> need access to instance or class data.</w:t>
+        <w:t>Utility functions that belong to a class conceptually but don’t need access to instance or class data.</w:t>
       </w:r>
     </w:p>
     <w:p>
@@ -8258,15 +8223,7 @@
         <w:t>read-only attribute</w:t>
       </w:r>
       <w:r>
-        <w:t xml:space="preserve">. </w:t>
-      </w:r>
-      <w:proofErr w:type="gramStart"/>
-      <w:r>
-        <w:t>It’s</w:t>
-      </w:r>
-      <w:proofErr w:type="gramEnd"/>
-      <w:r>
-        <w:t xml:space="preserve"> used to define </w:t>
+        <w:t xml:space="preserve">. It’s used to define </w:t>
       </w:r>
       <w:r>
         <w:rPr>
@@ -11034,15 +10991,7 @@
       </w:r>
       <w:proofErr w:type="spellEnd"/>
       <w:r>
-        <w:t xml:space="preserve"> </w:t>
-      </w:r>
-      <w:proofErr w:type="spellStart"/>
-      <w:r>
-        <w:t>arr</w:t>
-      </w:r>
-      <w:proofErr w:type="spellEnd"/>
-      <w:r>
-        <w:t>[mid] &lt; target:</w:t>
+        <w:t xml:space="preserve"> arr[mid] &lt; target:</w:t>
       </w:r>
     </w:p>
     <w:p>
@@ -11453,21 +11402,7 @@
         <w:rPr>
           <w:color w:val="000000" w:themeColor="text1"/>
         </w:rPr>
-        <w:t xml:space="preserve"> them if </w:t>
-      </w:r>
-      <w:proofErr w:type="gramStart"/>
-      <w:r>
-        <w:rPr>
-          <w:color w:val="000000" w:themeColor="text1"/>
-        </w:rPr>
-        <w:t>they’re</w:t>
-      </w:r>
-      <w:proofErr w:type="gramEnd"/>
-      <w:r>
-        <w:rPr>
-          <w:color w:val="000000" w:themeColor="text1"/>
-        </w:rPr>
-        <w:t xml:space="preserve"> in the wrong order.</w:t>
+        <w:t xml:space="preserve"> them if they’re in the wrong order.</w:t>
       </w:r>
     </w:p>
     <w:p>
@@ -12885,13 +12820,8 @@
       </w:pPr>
     </w:p>
     <w:p>
-      <w:proofErr w:type="gramStart"/>
-      <w:r>
-        <w:t>Here’s</w:t>
-      </w:r>
-      <w:proofErr w:type="gramEnd"/>
-      <w:r>
-        <w:t xml:space="preserve"> a clear and concise explanation for your quick notes:</w:t>
+      <w:r>
+        <w:t>Here’s a clear and concise explanation for your quick notes:</w:t>
       </w:r>
     </w:p>
     <w:p>
@@ -13529,7 +13459,7 @@
     <w:p>
       <w:r>
         <w:pict w14:anchorId="4921CEE9">
-          <v:rect id="_x0000_i1103" style="width:0;height:1.5pt" o:hralign="center" o:hrstd="t" o:hr="t" fillcolor="#a0a0a0" stroked="f"/>
+          <v:rect id="_x0000_i1066" style="width:0;height:1.5pt" o:hralign="center" o:hrstd="t" o:hr="t" fillcolor="#a0a0a0" stroked="f"/>
         </w:pict>
       </w:r>
     </w:p>
@@ -13791,7 +13721,7 @@
     <w:p>
       <w:r>
         <w:pict w14:anchorId="310B8F05">
-          <v:rect id="_x0000_i1104" style="width:0;height:1.5pt" o:hralign="center" o:hrstd="t" o:hr="t" fillcolor="#a0a0a0" stroked="f"/>
+          <v:rect id="_x0000_i1067" style="width:0;height:1.5pt" o:hralign="center" o:hrstd="t" o:hr="t" fillcolor="#a0a0a0" stroked="f"/>
         </w:pict>
       </w:r>
     </w:p>
@@ -14112,7 +14042,7 @@
     <w:p>
       <w:r>
         <w:pict w14:anchorId="237A8C82">
-          <v:rect id="_x0000_i1105" style="width:0;height:1.5pt" o:hralign="center" o:hrstd="t" o:hr="t" fillcolor="#a0a0a0" stroked="f"/>
+          <v:rect id="_x0000_i1068" style="width:0;height:1.5pt" o:hralign="center" o:hrstd="t" o:hr="t" fillcolor="#a0a0a0" stroked="f"/>
         </w:pict>
       </w:r>
     </w:p>
@@ -14428,7 +14358,7 @@
     <w:p>
       <w:r>
         <w:pict w14:anchorId="2F6D1AF7">
-          <v:rect id="_x0000_i1106" style="width:0;height:1.5pt" o:hralign="center" o:hrstd="t" o:hr="t" fillcolor="#a0a0a0" stroked="f"/>
+          <v:rect id="_x0000_i1069" style="width:0;height:1.5pt" o:hralign="center" o:hrstd="t" o:hr="t" fillcolor="#a0a0a0" stroked="f"/>
         </w:pict>
       </w:r>
     </w:p>
@@ -14834,7 +14764,7 @@
     <w:p>
       <w:r>
         <w:pict w14:anchorId="07B03101">
-          <v:rect id="_x0000_i1107" style="width:0;height:1.5pt" o:hralign="center" o:hrstd="t" o:hr="t" fillcolor="#a0a0a0" stroked="f"/>
+          <v:rect id="_x0000_i1070" style="width:0;height:1.5pt" o:hralign="center" o:hrstd="t" o:hr="t" fillcolor="#a0a0a0" stroked="f"/>
         </w:pict>
       </w:r>
     </w:p>
@@ -14925,32 +14855,40 @@
         <w:t>👍</w:t>
       </w:r>
       <w:r>
-        <w:t xml:space="preserve"> — </w:t>
+        <w:t xml:space="preserve"> — let’s build </w:t>
+      </w:r>
+      <w:r>
+        <w:rPr>
+          <w:b/>
+          <w:bCs/>
+        </w:rPr>
+        <w:t>structured notes</w:t>
+      </w:r>
+      <w:r>
+        <w:t xml:space="preserve"> on the advanced Python concepts you mentioned: </w:t>
+      </w:r>
+      <w:r>
+        <w:rPr>
+          <w:b/>
+          <w:bCs/>
+        </w:rPr>
+        <w:t xml:space="preserve">function copy, </w:t>
       </w:r>
       <w:proofErr w:type="gramStart"/>
       <w:r>
-        <w:t>let’s</w:t>
+        <w:rPr>
+          <w:b/>
+          <w:bCs/>
+        </w:rPr>
+        <w:t>closures, decorators</w:t>
       </w:r>
       <w:proofErr w:type="gramEnd"/>
       <w:r>
-        <w:t xml:space="preserve"> build </w:t>
-      </w:r>
-      <w:r>
-        <w:rPr>
-          <w:b/>
-          <w:bCs/>
-        </w:rPr>
-        <w:t>structured notes</w:t>
-      </w:r>
-      <w:r>
-        <w:t xml:space="preserve"> on the advanced Python concepts you mentioned: </w:t>
-      </w:r>
-      <w:r>
-        <w:rPr>
-          <w:b/>
-          <w:bCs/>
-        </w:rPr>
-        <w:t>function copy, closures, decorators, decorators with variables</w:t>
+        <w:rPr>
+          <w:b/>
+          <w:bCs/>
+        </w:rPr>
+        <w:t>, decorators with variables</w:t>
       </w:r>
       <w:r>
         <w:t>, with examples, use cases, and a difference table at the end.</w:t>
@@ -14959,7 +14897,7 @@
     <w:p>
       <w:r>
         <w:pict w14:anchorId="4617F63C">
-          <v:rect id="_x0000_i1183" style="width:0;height:1.5pt" o:hralign="center" o:hrstd="t" o:hr="t" fillcolor="#a0a0a0" stroked="f"/>
+          <v:rect id="_x0000_i1071" style="width:0;height:1.5pt" o:hralign="center" o:hrstd="t" o:hr="t" fillcolor="#a0a0a0" stroked="f"/>
         </w:pict>
       </w:r>
     </w:p>
@@ -15175,7 +15113,7 @@
     <w:p>
       <w:r>
         <w:pict w14:anchorId="204E2D05">
-          <v:rect id="_x0000_i1184" style="width:0;height:1.5pt" o:hralign="center" o:hrstd="t" o:hr="t" fillcolor="#a0a0a0" stroked="f"/>
+          <v:rect id="_x0000_i1072" style="width:0;height:1.5pt" o:hralign="center" o:hrstd="t" o:hr="t" fillcolor="#a0a0a0" stroked="f"/>
         </w:pict>
       </w:r>
     </w:p>
@@ -15399,7 +15337,7 @@
     <w:p>
       <w:r>
         <w:pict w14:anchorId="7221EEC2">
-          <v:rect id="_x0000_i1185" style="width:0;height:1.5pt" o:hralign="center" o:hrstd="t" o:hr="t" fillcolor="#a0a0a0" stroked="f"/>
+          <v:rect id="_x0000_i1073" style="width:0;height:1.5pt" o:hralign="center" o:hrstd="t" o:hr="t" fillcolor="#a0a0a0" stroked="f"/>
         </w:pict>
       </w:r>
       <w:r>
@@ -15672,7 +15610,7 @@
     <w:p>
       <w:r>
         <w:pict w14:anchorId="1AD16F6E">
-          <v:rect id="_x0000_i1186" style="width:0;height:1.5pt" o:hralign="center" o:hrstd="t" o:hr="t" fillcolor="#a0a0a0" stroked="f"/>
+          <v:rect id="_x0000_i1074" style="width:0;height:1.5pt" o:hralign="center" o:hrstd="t" o:hr="t" fillcolor="#a0a0a0" stroked="f"/>
         </w:pict>
       </w:r>
     </w:p>
@@ -15969,7 +15907,7 @@
     <w:p>
       <w:r>
         <w:pict w14:anchorId="6FAC989D">
-          <v:rect id="_x0000_i1187" style="width:0;height:1.5pt" o:hralign="center" o:hrstd="t" o:hr="t" fillcolor="#a0a0a0" stroked="f"/>
+          <v:rect id="_x0000_i1075" style="width:0;height:1.5pt" o:hralign="center" o:hrstd="t" o:hr="t" fillcolor="#a0a0a0" stroked="f"/>
         </w:pict>
       </w:r>
     </w:p>
@@ -16073,7 +16011,7 @@
     <w:p>
       <w:r>
         <w:pict w14:anchorId="4B67AE14">
-          <v:rect id="_x0000_i1188" style="width:0;height:1.5pt" o:hralign="center" o:hrstd="t" o:hr="t" fillcolor="#a0a0a0" stroked="f"/>
+          <v:rect id="_x0000_i1076" style="width:0;height:1.5pt" o:hralign="center" o:hrstd="t" o:hr="t" fillcolor="#a0a0a0" stroked="f"/>
         </w:pict>
       </w:r>
     </w:p>
@@ -16201,7 +16139,7 @@
     <w:p>
       <w:r>
         <w:pict w14:anchorId="638E1698">
-          <v:rect id="_x0000_i1189" style="width:0;height:1.5pt" o:hralign="center" o:hrstd="t" o:hr="t" fillcolor="#a0a0a0" stroked="f"/>
+          <v:rect id="_x0000_i1077" style="width:0;height:1.5pt" o:hralign="center" o:hrstd="t" o:hr="t" fillcolor="#a0a0a0" stroked="f"/>
         </w:pict>
       </w:r>
     </w:p>
@@ -16361,7 +16299,7 @@
     <w:p>
       <w:r>
         <w:pict w14:anchorId="5D05C38C">
-          <v:rect id="_x0000_i1190" style="width:0;height:1.5pt" o:hralign="center" o:hrstd="t" o:hr="t" fillcolor="#a0a0a0" stroked="f"/>
+          <v:rect id="_x0000_i1078" style="width:0;height:1.5pt" o:hralign="center" o:hrstd="t" o:hr="t" fillcolor="#a0a0a0" stroked="f"/>
         </w:pict>
       </w:r>
     </w:p>
@@ -16585,7 +16523,7 @@
     <w:p>
       <w:r>
         <w:pict w14:anchorId="412BB524">
-          <v:rect id="_x0000_i1191" style="width:0;height:1.5pt" o:hralign="center" o:hrstd="t" o:hr="t" fillcolor="#a0a0a0" stroked="f"/>
+          <v:rect id="_x0000_i1079" style="width:0;height:1.5pt" o:hralign="center" o:hrstd="t" o:hr="t" fillcolor="#a0a0a0" stroked="f"/>
         </w:pict>
       </w:r>
     </w:p>
@@ -17110,7 +17048,7 @@
     <w:p>
       <w:r>
         <w:pict w14:anchorId="44D0F367">
-          <v:rect id="_x0000_i1192" style="width:0;height:1.5pt" o:hralign="center" o:hrstd="t" o:hr="t" fillcolor="#a0a0a0" stroked="f"/>
+          <v:rect id="_x0000_i1080" style="width:0;height:1.5pt" o:hralign="center" o:hrstd="t" o:hr="t" fillcolor="#a0a0a0" stroked="f"/>
         </w:pict>
       </w:r>
     </w:p>
@@ -17202,6 +17140,924 @@
       </w:r>
       <w:r>
         <w:t xml:space="preserve"> → configurable decorators for flexible, production-ready solutions.</w:t>
+      </w:r>
+    </w:p>
+    <w:p>
+      <w:pPr>
+        <w:pStyle w:val="Heading1"/>
+      </w:pPr>
+      <w:r>
+        <w:t>File Operations:</w:t>
+      </w:r>
+    </w:p>
+    <w:p>
+      <w:pPr>
+        <w:rPr>
+          <w:b/>
+          <w:bCs/>
+        </w:rPr>
+      </w:pPr>
+      <w:r>
+        <w:rPr>
+          <w:rFonts w:ascii="Segoe UI Emoji" w:hAnsi="Segoe UI Emoji" w:cs="Segoe UI Emoji"/>
+          <w:b/>
+          <w:bCs/>
+        </w:rPr>
+        <w:t>📘</w:t>
+      </w:r>
+      <w:r>
+        <w:rPr>
+          <w:b/>
+          <w:bCs/>
+        </w:rPr>
+        <w:t xml:space="preserve"> Notes on File Handling in Python</w:t>
+      </w:r>
+    </w:p>
+    <w:p>
+      <w:pPr>
+        <w:pStyle w:val="Heading2"/>
+      </w:pPr>
+      <w:proofErr w:type="gramStart"/>
+      <w:r>
+        <w:t>open(</w:t>
+      </w:r>
+      <w:proofErr w:type="gramEnd"/>
+      <w:r>
+        <w:t>) Function</w:t>
+      </w:r>
+    </w:p>
+    <w:p>
+      <w:pPr>
+        <w:numPr>
+          <w:ilvl w:val="0"/>
+          <w:numId w:val="64"/>
+        </w:numPr>
+      </w:pPr>
+      <w:r>
+        <w:t xml:space="preserve">Used to </w:t>
+      </w:r>
+      <w:r>
+        <w:rPr>
+          <w:b/>
+          <w:bCs/>
+        </w:rPr>
+        <w:t>open a file</w:t>
+      </w:r>
+      <w:r>
+        <w:t xml:space="preserve"> and return a file object.</w:t>
+      </w:r>
+    </w:p>
+    <w:p>
+      <w:pPr>
+        <w:numPr>
+          <w:ilvl w:val="0"/>
+          <w:numId w:val="64"/>
+        </w:numPr>
+      </w:pPr>
+      <w:r>
+        <w:t xml:space="preserve">Syntax: </w:t>
+      </w:r>
+    </w:p>
+    <w:p>
+      <w:pPr>
+        <w:numPr>
+          <w:ilvl w:val="0"/>
+          <w:numId w:val="64"/>
+        </w:numPr>
+        <w:tabs>
+          <w:tab w:val="clear" w:pos="720"/>
+        </w:tabs>
+      </w:pPr>
+      <w:proofErr w:type="spellStart"/>
+      <w:r>
+        <w:t>file_object</w:t>
+      </w:r>
+      <w:proofErr w:type="spellEnd"/>
+      <w:r>
+        <w:t xml:space="preserve"> = </w:t>
+      </w:r>
+      <w:proofErr w:type="gramStart"/>
+      <w:r>
+        <w:t>open(</w:t>
+      </w:r>
+      <w:proofErr w:type="gramEnd"/>
+      <w:r>
+        <w:t>"filename", mode)</w:t>
+      </w:r>
+    </w:p>
+    <w:p>
+      <w:proofErr w:type="gramStart"/>
+      <w:r>
+        <w:lastRenderedPageBreak/>
+        <w:t xml:space="preserve">  </w:t>
+      </w:r>
+      <w:r>
+        <w:rPr>
+          <w:b/>
+          <w:bCs/>
+        </w:rPr>
+        <w:t>r</w:t>
+      </w:r>
+      <w:proofErr w:type="gramEnd"/>
+      <w:r>
+        <w:t xml:space="preserve"> → read</w:t>
+      </w:r>
+    </w:p>
+    <w:p>
+      <w:pPr>
+        <w:numPr>
+          <w:ilvl w:val="0"/>
+          <w:numId w:val="71"/>
+        </w:numPr>
+      </w:pPr>
+      <w:r>
+        <w:rPr>
+          <w:b/>
+          <w:bCs/>
+        </w:rPr>
+        <w:t>w</w:t>
+      </w:r>
+      <w:r>
+        <w:t xml:space="preserve"> → write (overwrite)</w:t>
+      </w:r>
+    </w:p>
+    <w:p>
+      <w:pPr>
+        <w:numPr>
+          <w:ilvl w:val="0"/>
+          <w:numId w:val="71"/>
+        </w:numPr>
+      </w:pPr>
+      <w:r>
+        <w:rPr>
+          <w:b/>
+          <w:bCs/>
+        </w:rPr>
+        <w:t>a</w:t>
+      </w:r>
+      <w:r>
+        <w:t xml:space="preserve"> → append</w:t>
+      </w:r>
+    </w:p>
+    <w:p>
+      <w:pPr>
+        <w:numPr>
+          <w:ilvl w:val="0"/>
+          <w:numId w:val="71"/>
+        </w:numPr>
+      </w:pPr>
+      <w:r>
+        <w:rPr>
+          <w:b/>
+          <w:bCs/>
+        </w:rPr>
+        <w:t>+</w:t>
+      </w:r>
+      <w:r>
+        <w:t xml:space="preserve"> → add reading + writing</w:t>
+      </w:r>
+    </w:p>
+    <w:p>
+      <w:pPr>
+        <w:numPr>
+          <w:ilvl w:val="0"/>
+          <w:numId w:val="71"/>
+        </w:numPr>
+      </w:pPr>
+      <w:r>
+        <w:rPr>
+          <w:b/>
+          <w:bCs/>
+        </w:rPr>
+        <w:t>b</w:t>
+      </w:r>
+      <w:r>
+        <w:t xml:space="preserve"> → binary (non-text)</w:t>
+      </w:r>
+    </w:p>
+    <w:p>
+      <w:pPr>
+        <w:numPr>
+          <w:ilvl w:val="0"/>
+          <w:numId w:val="71"/>
+        </w:numPr>
+      </w:pPr>
+      <w:r>
+        <w:rPr>
+          <w:b/>
+          <w:bCs/>
+        </w:rPr>
+        <w:t>t</w:t>
+      </w:r>
+      <w:r>
+        <w:t xml:space="preserve"> → text (default)</w:t>
+      </w:r>
+    </w:p>
+    <w:p/>
+    <w:p>
+      <w:pPr>
+        <w:pStyle w:val="Heading2"/>
+      </w:pPr>
+      <w:r>
+        <w:t>File Object Attributes &amp; Methods</w:t>
+      </w:r>
+    </w:p>
+    <w:p>
+      <w:pPr>
+        <w:rPr>
+          <w:b/>
+          <w:bCs/>
+        </w:rPr>
+      </w:pPr>
+      <w:r>
+        <w:rPr>
+          <w:rFonts w:ascii="Segoe UI Emoji" w:hAnsi="Segoe UI Emoji" w:cs="Segoe UI Emoji"/>
+          <w:b/>
+          <w:bCs/>
+        </w:rPr>
+        <w:t>🔹</w:t>
+      </w:r>
+      <w:r>
+        <w:rPr>
+          <w:b/>
+          <w:bCs/>
+        </w:rPr>
+        <w:t xml:space="preserve"> name</w:t>
+      </w:r>
+    </w:p>
+    <w:p>
+      <w:pPr>
+        <w:numPr>
+          <w:ilvl w:val="0"/>
+          <w:numId w:val="65"/>
+        </w:numPr>
+      </w:pPr>
+      <w:r>
+        <w:t xml:space="preserve">Returns the </w:t>
+      </w:r>
+      <w:r>
+        <w:rPr>
+          <w:b/>
+          <w:bCs/>
+        </w:rPr>
+        <w:t>name/path</w:t>
+      </w:r>
+      <w:r>
+        <w:t xml:space="preserve"> of the file.</w:t>
+      </w:r>
+    </w:p>
+    <w:p>
+      <w:r>
+        <w:t xml:space="preserve">f = </w:t>
+      </w:r>
+      <w:proofErr w:type="gramStart"/>
+      <w:r>
+        <w:t>open(</w:t>
+      </w:r>
+      <w:proofErr w:type="gramEnd"/>
+      <w:r>
+        <w:t>"data.txt", "r")</w:t>
+      </w:r>
+    </w:p>
+    <w:p>
+      <w:r>
+        <w:t>print(f.</w:t>
+      </w:r>
+      <w:proofErr w:type="gramStart"/>
+      <w:r>
+        <w:t xml:space="preserve">name)   </w:t>
+      </w:r>
+      <w:proofErr w:type="gramEnd"/>
+      <w:r>
+        <w:t># data.txt</w:t>
+      </w:r>
+    </w:p>
+    <w:p>
+      <w:pPr>
+        <w:rPr>
+          <w:b/>
+          <w:bCs/>
+        </w:rPr>
+      </w:pPr>
+      <w:r>
+        <w:rPr>
+          <w:rFonts w:ascii="Segoe UI Emoji" w:hAnsi="Segoe UI Emoji" w:cs="Segoe UI Emoji"/>
+          <w:b/>
+          <w:bCs/>
+        </w:rPr>
+        <w:t>🔹</w:t>
+      </w:r>
+      <w:r>
+        <w:rPr>
+          <w:b/>
+          <w:bCs/>
+        </w:rPr>
+        <w:t xml:space="preserve"> read([size])</w:t>
+      </w:r>
+    </w:p>
+    <w:p>
+      <w:pPr>
+        <w:numPr>
+          <w:ilvl w:val="0"/>
+          <w:numId w:val="66"/>
+        </w:numPr>
+      </w:pPr>
+      <w:r>
+        <w:t>Reads file content.</w:t>
+      </w:r>
+    </w:p>
+    <w:p>
+      <w:pPr>
+        <w:numPr>
+          <w:ilvl w:val="0"/>
+          <w:numId w:val="66"/>
+        </w:numPr>
+      </w:pPr>
+      <w:r>
+        <w:t>If size is given, reads that many characters/bytes.</w:t>
+      </w:r>
+    </w:p>
+    <w:p>
+      <w:r>
+        <w:t>print(</w:t>
+      </w:r>
+      <w:proofErr w:type="spellStart"/>
+      <w:proofErr w:type="gramStart"/>
+      <w:r>
+        <w:t>f.read</w:t>
+      </w:r>
+      <w:proofErr w:type="spellEnd"/>
+      <w:proofErr w:type="gramEnd"/>
+      <w:r>
+        <w:t>(10</w:t>
+      </w:r>
+      <w:proofErr w:type="gramStart"/>
+      <w:r>
+        <w:t xml:space="preserve">))   </w:t>
+      </w:r>
+      <w:proofErr w:type="gramEnd"/>
+      <w:r>
+        <w:t># Reads first 10 characters</w:t>
+      </w:r>
+    </w:p>
+    <w:p>
+      <w:pPr>
+        <w:rPr>
+          <w:b/>
+          <w:bCs/>
+        </w:rPr>
+      </w:pPr>
+      <w:r>
+        <w:rPr>
+          <w:rFonts w:ascii="Segoe UI Emoji" w:hAnsi="Segoe UI Emoji" w:cs="Segoe UI Emoji"/>
+          <w:b/>
+          <w:bCs/>
+        </w:rPr>
+        <w:t>🔹</w:t>
+      </w:r>
+      <w:r>
+        <w:rPr>
+          <w:b/>
+          <w:bCs/>
+        </w:rPr>
+        <w:t xml:space="preserve"> </w:t>
+      </w:r>
+      <w:proofErr w:type="gramStart"/>
+      <w:r>
+        <w:rPr>
+          <w:b/>
+          <w:bCs/>
+        </w:rPr>
+        <w:t>tell(</w:t>
+      </w:r>
+      <w:proofErr w:type="gramEnd"/>
+      <w:r>
+        <w:rPr>
+          <w:b/>
+          <w:bCs/>
+        </w:rPr>
+        <w:t>)</w:t>
+      </w:r>
+    </w:p>
+    <w:p>
+      <w:pPr>
+        <w:numPr>
+          <w:ilvl w:val="0"/>
+          <w:numId w:val="67"/>
+        </w:numPr>
+      </w:pPr>
+      <w:r>
+        <w:t xml:space="preserve">Returns the </w:t>
+      </w:r>
+      <w:r>
+        <w:rPr>
+          <w:b/>
+          <w:bCs/>
+        </w:rPr>
+        <w:t>current file pointer position</w:t>
+      </w:r>
+      <w:r>
+        <w:t xml:space="preserve"> (in bytes).</w:t>
+      </w:r>
+    </w:p>
+    <w:p>
+      <w:r>
+        <w:t xml:space="preserve">pos = </w:t>
+      </w:r>
+      <w:proofErr w:type="spellStart"/>
+      <w:proofErr w:type="gramStart"/>
+      <w:r>
+        <w:t>f.tell</w:t>
+      </w:r>
+      <w:proofErr w:type="spellEnd"/>
+      <w:proofErr w:type="gramEnd"/>
+      <w:r>
+        <w:t>()</w:t>
+      </w:r>
+    </w:p>
+    <w:p>
+      <w:r>
+        <w:t>print(pos)</w:t>
+      </w:r>
+    </w:p>
+    <w:p>
+      <w:pPr>
+        <w:rPr>
+          <w:b/>
+          <w:bCs/>
+        </w:rPr>
+      </w:pPr>
+      <w:r>
+        <w:rPr>
+          <w:rFonts w:ascii="Segoe UI Emoji" w:hAnsi="Segoe UI Emoji" w:cs="Segoe UI Emoji"/>
+          <w:b/>
+          <w:bCs/>
+        </w:rPr>
+        <w:t>🔹</w:t>
+      </w:r>
+      <w:r>
+        <w:rPr>
+          <w:b/>
+          <w:bCs/>
+        </w:rPr>
+        <w:t xml:space="preserve"> </w:t>
+      </w:r>
+      <w:proofErr w:type="gramStart"/>
+      <w:r>
+        <w:rPr>
+          <w:b/>
+          <w:bCs/>
+        </w:rPr>
+        <w:t>seek(offset[</w:t>
+      </w:r>
+      <w:proofErr w:type="gramEnd"/>
+      <w:r>
+        <w:rPr>
+          <w:b/>
+          <w:bCs/>
+        </w:rPr>
+        <w:t>, whence])</w:t>
+      </w:r>
+    </w:p>
+    <w:p>
+      <w:pPr>
+        <w:numPr>
+          <w:ilvl w:val="0"/>
+          <w:numId w:val="68"/>
+        </w:numPr>
+      </w:pPr>
+      <w:proofErr w:type="gramStart"/>
+      <w:r>
+        <w:t>Moves</w:t>
+      </w:r>
+      <w:proofErr w:type="gramEnd"/>
+      <w:r>
+        <w:t xml:space="preserve"> the file pointer to a specific position.</w:t>
+      </w:r>
+    </w:p>
+    <w:p>
+      <w:pPr>
+        <w:numPr>
+          <w:ilvl w:val="0"/>
+          <w:numId w:val="68"/>
+        </w:numPr>
+      </w:pPr>
+      <w:r>
+        <w:t>offset: number of bytes to move.</w:t>
+      </w:r>
+    </w:p>
+    <w:p>
+      <w:pPr>
+        <w:numPr>
+          <w:ilvl w:val="0"/>
+          <w:numId w:val="68"/>
+        </w:numPr>
+      </w:pPr>
+      <w:r>
+        <w:t xml:space="preserve">whence: reference point (default = 0). </w:t>
+      </w:r>
+    </w:p>
+    <w:p>
+      <w:pPr>
+        <w:numPr>
+          <w:ilvl w:val="1"/>
+          <w:numId w:val="68"/>
+        </w:numPr>
+      </w:pPr>
+      <w:r>
+        <w:t>0 → beginning of file</w:t>
+      </w:r>
+    </w:p>
+    <w:p>
+      <w:pPr>
+        <w:numPr>
+          <w:ilvl w:val="1"/>
+          <w:numId w:val="68"/>
+        </w:numPr>
+      </w:pPr>
+      <w:r>
+        <w:t>1 → current position</w:t>
+      </w:r>
+    </w:p>
+    <w:p>
+      <w:pPr>
+        <w:numPr>
+          <w:ilvl w:val="1"/>
+          <w:numId w:val="68"/>
+        </w:numPr>
+      </w:pPr>
+      <w:r>
+        <w:lastRenderedPageBreak/>
+        <w:t>2 → end of file</w:t>
+      </w:r>
+    </w:p>
+    <w:p>
+      <w:proofErr w:type="spellStart"/>
+      <w:proofErr w:type="gramStart"/>
+      <w:r>
+        <w:t>f.seek</w:t>
+      </w:r>
+      <w:proofErr w:type="spellEnd"/>
+      <w:proofErr w:type="gramEnd"/>
+      <w:r>
+        <w:t>(</w:t>
+      </w:r>
+      <w:proofErr w:type="gramStart"/>
+      <w:r>
+        <w:t>0)   #</w:t>
+      </w:r>
+      <w:proofErr w:type="gramEnd"/>
+      <w:r>
+        <w:t xml:space="preserve"> Move to beginning</w:t>
+      </w:r>
+    </w:p>
+    <w:p>
+      <w:pPr>
+        <w:rPr>
+          <w:b/>
+          <w:bCs/>
+        </w:rPr>
+      </w:pPr>
+      <w:r>
+        <w:rPr>
+          <w:rFonts w:ascii="Segoe UI Emoji" w:hAnsi="Segoe UI Emoji" w:cs="Segoe UI Emoji"/>
+          <w:b/>
+          <w:bCs/>
+        </w:rPr>
+        <w:t>🔹</w:t>
+      </w:r>
+      <w:r>
+        <w:rPr>
+          <w:b/>
+          <w:bCs/>
+        </w:rPr>
+        <w:t xml:space="preserve"> </w:t>
+      </w:r>
+      <w:proofErr w:type="gramStart"/>
+      <w:r>
+        <w:rPr>
+          <w:b/>
+          <w:bCs/>
+        </w:rPr>
+        <w:t>close(</w:t>
+      </w:r>
+      <w:proofErr w:type="gramEnd"/>
+      <w:r>
+        <w:rPr>
+          <w:b/>
+          <w:bCs/>
+        </w:rPr>
+        <w:t>)</w:t>
+      </w:r>
+    </w:p>
+    <w:p>
+      <w:pPr>
+        <w:numPr>
+          <w:ilvl w:val="0"/>
+          <w:numId w:val="69"/>
+        </w:numPr>
+      </w:pPr>
+      <w:r>
+        <w:t>Closes the file and frees resources.</w:t>
+      </w:r>
+    </w:p>
+    <w:p>
+      <w:proofErr w:type="spellStart"/>
+      <w:proofErr w:type="gramStart"/>
+      <w:r>
+        <w:t>f.close</w:t>
+      </w:r>
+      <w:proofErr w:type="spellEnd"/>
+      <w:proofErr w:type="gramEnd"/>
+      <w:r>
+        <w:t>()</w:t>
+      </w:r>
+    </w:p>
+    <w:p>
+      <w:r>
+        <w:pict w14:anchorId="5BC85D10">
+          <v:rect id="_x0000_i1081" style="width:0;height:1.5pt" o:hralign="center" o:hrstd="t" o:hr="t" fillcolor="#a0a0a0" stroked="f"/>
+        </w:pict>
+      </w:r>
+    </w:p>
+    <w:p>
+      <w:pPr>
+        <w:rPr>
+          <w:b/>
+          <w:bCs/>
+        </w:rPr>
+      </w:pPr>
+      <w:r>
+        <w:rPr>
+          <w:b/>
+          <w:bCs/>
+        </w:rPr>
+        <w:t>3. Example Workflow</w:t>
+      </w:r>
+    </w:p>
+    <w:p>
+      <w:r>
+        <w:t># Open file in read mode</w:t>
+      </w:r>
+    </w:p>
+    <w:p>
+      <w:r>
+        <w:t xml:space="preserve">f = </w:t>
+      </w:r>
+      <w:proofErr w:type="gramStart"/>
+      <w:r>
+        <w:t>open(</w:t>
+      </w:r>
+      <w:proofErr w:type="gramEnd"/>
+      <w:r>
+        <w:t>"data.txt", "r")</w:t>
+      </w:r>
+    </w:p>
+    <w:p>
+      <w:proofErr w:type="gramStart"/>
+      <w:r>
+        <w:t>print(</w:t>
+      </w:r>
+      <w:proofErr w:type="gramEnd"/>
+      <w:r>
+        <w:t>"File name:", f.</w:t>
+      </w:r>
+      <w:proofErr w:type="gramStart"/>
+      <w:r>
+        <w:t xml:space="preserve">name)   </w:t>
+      </w:r>
+      <w:proofErr w:type="gramEnd"/>
+      <w:r>
+        <w:t xml:space="preserve">    # name</w:t>
+      </w:r>
+    </w:p>
+    <w:p>
+      <w:proofErr w:type="gramStart"/>
+      <w:r>
+        <w:t>print(</w:t>
+      </w:r>
+      <w:proofErr w:type="gramEnd"/>
+      <w:r>
+        <w:t xml:space="preserve">"First 5 chars:", </w:t>
+      </w:r>
+      <w:proofErr w:type="spellStart"/>
+      <w:proofErr w:type="gramStart"/>
+      <w:r>
+        <w:t>f.read</w:t>
+      </w:r>
+      <w:proofErr w:type="spellEnd"/>
+      <w:proofErr w:type="gramEnd"/>
+      <w:r>
+        <w:t>(5</w:t>
+      </w:r>
+      <w:proofErr w:type="gramStart"/>
+      <w:r>
+        <w:t>)) #</w:t>
+      </w:r>
+      <w:proofErr w:type="gramEnd"/>
+      <w:r>
+        <w:t xml:space="preserve"> read</w:t>
+      </w:r>
+    </w:p>
+    <w:p>
+      <w:proofErr w:type="gramStart"/>
+      <w:r>
+        <w:t>print(</w:t>
+      </w:r>
+      <w:proofErr w:type="gramEnd"/>
+      <w:r>
+        <w:t xml:space="preserve">"Pointer position:", </w:t>
+      </w:r>
+      <w:proofErr w:type="spellStart"/>
+      <w:proofErr w:type="gramStart"/>
+      <w:r>
+        <w:t>f.tell</w:t>
+      </w:r>
+      <w:proofErr w:type="spellEnd"/>
+      <w:proofErr w:type="gramEnd"/>
+      <w:r>
+        <w:t>(</w:t>
+      </w:r>
+      <w:proofErr w:type="gramStart"/>
+      <w:r>
+        <w:t>)) #</w:t>
+      </w:r>
+      <w:proofErr w:type="gramEnd"/>
+      <w:r>
+        <w:t xml:space="preserve"> tell</w:t>
+      </w:r>
+    </w:p>
+    <w:p>
+      <w:proofErr w:type="spellStart"/>
+      <w:proofErr w:type="gramStart"/>
+      <w:r>
+        <w:t>f.seek</w:t>
+      </w:r>
+      <w:proofErr w:type="spellEnd"/>
+      <w:proofErr w:type="gramEnd"/>
+      <w:r>
+        <w:t>(</w:t>
+      </w:r>
+      <w:proofErr w:type="gramStart"/>
+      <w:r>
+        <w:t>0)                         #</w:t>
+      </w:r>
+      <w:proofErr w:type="gramEnd"/>
+      <w:r>
+        <w:t xml:space="preserve"> reset pointer</w:t>
+      </w:r>
+    </w:p>
+    <w:p>
+      <w:proofErr w:type="gramStart"/>
+      <w:r>
+        <w:t>print(</w:t>
+      </w:r>
+      <w:proofErr w:type="gramEnd"/>
+      <w:r>
+        <w:t xml:space="preserve">"All content:\n", </w:t>
+      </w:r>
+      <w:proofErr w:type="spellStart"/>
+      <w:proofErr w:type="gramStart"/>
+      <w:r>
+        <w:t>f.read</w:t>
+      </w:r>
+      <w:proofErr w:type="spellEnd"/>
+      <w:proofErr w:type="gramEnd"/>
+      <w:r>
+        <w:t>(</w:t>
+      </w:r>
+      <w:proofErr w:type="gramStart"/>
+      <w:r>
+        <w:t>)) #</w:t>
+      </w:r>
+      <w:proofErr w:type="gramEnd"/>
+      <w:r>
+        <w:t xml:space="preserve"> read entire file</w:t>
+      </w:r>
+    </w:p>
+    <w:p>
+      <w:proofErr w:type="spellStart"/>
+      <w:proofErr w:type="gramStart"/>
+      <w:r>
+        <w:t>f.close</w:t>
+      </w:r>
+      <w:proofErr w:type="spellEnd"/>
+      <w:proofErr w:type="gramEnd"/>
+      <w:r>
+        <w:t>()</w:t>
+      </w:r>
+    </w:p>
+    <w:p>
+      <w:r>
+        <w:pict w14:anchorId="30A702F5">
+          <v:rect id="_x0000_i1082" style="width:0;height:1.5pt" o:hralign="center" o:hrstd="t" o:hr="t" fillcolor="#a0a0a0" stroked="f"/>
+        </w:pict>
+      </w:r>
+    </w:p>
+    <w:p>
+      <w:pPr>
+        <w:pStyle w:val="Heading2"/>
+      </w:pPr>
+      <w:r>
+        <w:t xml:space="preserve"> Best Practice</w:t>
+      </w:r>
+    </w:p>
+    <w:p>
+      <w:pPr>
+        <w:numPr>
+          <w:ilvl w:val="0"/>
+          <w:numId w:val="70"/>
+        </w:numPr>
+      </w:pPr>
+      <w:r>
+        <w:t xml:space="preserve">Use </w:t>
+      </w:r>
+      <w:r>
+        <w:rPr>
+          <w:b/>
+          <w:bCs/>
+        </w:rPr>
+        <w:t>context manager</w:t>
+      </w:r>
+      <w:r>
+        <w:t xml:space="preserve"> (with) so files close automatically:</w:t>
+      </w:r>
+    </w:p>
+    <w:p>
+      <w:pPr>
+        <w:rPr>
+          <w:highlight w:val="yellow"/>
+        </w:rPr>
+      </w:pPr>
+      <w:r>
+        <w:rPr>
+          <w:highlight w:val="yellow"/>
+        </w:rPr>
+        <w:t xml:space="preserve">with </w:t>
+      </w:r>
+      <w:proofErr w:type="gramStart"/>
+      <w:r>
+        <w:rPr>
+          <w:highlight w:val="yellow"/>
+        </w:rPr>
+        <w:t>open(</w:t>
+      </w:r>
+      <w:proofErr w:type="gramEnd"/>
+      <w:r>
+        <w:rPr>
+          <w:highlight w:val="yellow"/>
+        </w:rPr>
+        <w:t>"data.txt", "r") as f:</w:t>
+      </w:r>
+    </w:p>
+    <w:p>
+      <w:pPr>
+        <w:rPr>
+          <w:highlight w:val="yellow"/>
+        </w:rPr>
+      </w:pPr>
+      <w:r>
+        <w:rPr>
+          <w:highlight w:val="yellow"/>
+        </w:rPr>
+        <w:t xml:space="preserve">    data = </w:t>
+      </w:r>
+      <w:proofErr w:type="spellStart"/>
+      <w:proofErr w:type="gramStart"/>
+      <w:r>
+        <w:rPr>
+          <w:highlight w:val="yellow"/>
+        </w:rPr>
+        <w:t>f.read</w:t>
+      </w:r>
+      <w:proofErr w:type="spellEnd"/>
+      <w:proofErr w:type="gramEnd"/>
+      <w:r>
+        <w:rPr>
+          <w:highlight w:val="yellow"/>
+        </w:rPr>
+        <w:t>()</w:t>
+      </w:r>
+    </w:p>
+    <w:p>
+      <w:pPr>
+        <w:rPr>
+          <w:highlight w:val="yellow"/>
+        </w:rPr>
+      </w:pPr>
+      <w:r>
+        <w:rPr>
+          <w:highlight w:val="yellow"/>
+        </w:rPr>
+        <w:t xml:space="preserve">    print(data)</w:t>
+      </w:r>
+    </w:p>
+    <w:p>
+      <w:r>
+        <w:rPr>
+          <w:highlight w:val="yellow"/>
+        </w:rPr>
+        <w:t># File auto-closed here</w:t>
       </w:r>
     </w:p>
     <w:p/>
@@ -17814,6 +18670,304 @@
     </w:lvl>
   </w:abstractNum>
   <w:abstractNum w:abstractNumId="4" w15:restartNumberingAfterBreak="0">
+    <w:nsid w:val="071D0B1A"/>
+    <w:multiLevelType w:val="multilevel"/>
+    <w:tmpl w:val="4AE49E54"/>
+    <w:lvl w:ilvl="0">
+      <w:start w:val="1"/>
+      <w:numFmt w:val="bullet"/>
+      <w:lvlText w:val=""/>
+      <w:lvlJc w:val="left"/>
+      <w:pPr>
+        <w:tabs>
+          <w:tab w:val="num" w:pos="720"/>
+        </w:tabs>
+        <w:ind w:left="720" w:hanging="360"/>
+      </w:pPr>
+      <w:rPr>
+        <w:rFonts w:ascii="Symbol" w:hAnsi="Symbol" w:hint="default"/>
+        <w:sz w:val="20"/>
+      </w:rPr>
+    </w:lvl>
+    <w:lvl w:ilvl="1" w:tentative="1">
+      <w:start w:val="1"/>
+      <w:numFmt w:val="bullet"/>
+      <w:lvlText w:val="o"/>
+      <w:lvlJc w:val="left"/>
+      <w:pPr>
+        <w:tabs>
+          <w:tab w:val="num" w:pos="1440"/>
+        </w:tabs>
+        <w:ind w:left="1440" w:hanging="360"/>
+      </w:pPr>
+      <w:rPr>
+        <w:rFonts w:ascii="Courier New" w:hAnsi="Courier New" w:hint="default"/>
+        <w:sz w:val="20"/>
+      </w:rPr>
+    </w:lvl>
+    <w:lvl w:ilvl="2" w:tentative="1">
+      <w:start w:val="1"/>
+      <w:numFmt w:val="bullet"/>
+      <w:lvlText w:val=""/>
+      <w:lvlJc w:val="left"/>
+      <w:pPr>
+        <w:tabs>
+          <w:tab w:val="num" w:pos="2160"/>
+        </w:tabs>
+        <w:ind w:left="2160" w:hanging="360"/>
+      </w:pPr>
+      <w:rPr>
+        <w:rFonts w:ascii="Wingdings" w:hAnsi="Wingdings" w:hint="default"/>
+        <w:sz w:val="20"/>
+      </w:rPr>
+    </w:lvl>
+    <w:lvl w:ilvl="3" w:tentative="1">
+      <w:start w:val="1"/>
+      <w:numFmt w:val="bullet"/>
+      <w:lvlText w:val=""/>
+      <w:lvlJc w:val="left"/>
+      <w:pPr>
+        <w:tabs>
+          <w:tab w:val="num" w:pos="2880"/>
+        </w:tabs>
+        <w:ind w:left="2880" w:hanging="360"/>
+      </w:pPr>
+      <w:rPr>
+        <w:rFonts w:ascii="Wingdings" w:hAnsi="Wingdings" w:hint="default"/>
+        <w:sz w:val="20"/>
+      </w:rPr>
+    </w:lvl>
+    <w:lvl w:ilvl="4" w:tentative="1">
+      <w:start w:val="1"/>
+      <w:numFmt w:val="bullet"/>
+      <w:lvlText w:val=""/>
+      <w:lvlJc w:val="left"/>
+      <w:pPr>
+        <w:tabs>
+          <w:tab w:val="num" w:pos="3600"/>
+        </w:tabs>
+        <w:ind w:left="3600" w:hanging="360"/>
+      </w:pPr>
+      <w:rPr>
+        <w:rFonts w:ascii="Wingdings" w:hAnsi="Wingdings" w:hint="default"/>
+        <w:sz w:val="20"/>
+      </w:rPr>
+    </w:lvl>
+    <w:lvl w:ilvl="5" w:tentative="1">
+      <w:start w:val="1"/>
+      <w:numFmt w:val="bullet"/>
+      <w:lvlText w:val=""/>
+      <w:lvlJc w:val="left"/>
+      <w:pPr>
+        <w:tabs>
+          <w:tab w:val="num" w:pos="4320"/>
+        </w:tabs>
+        <w:ind w:left="4320" w:hanging="360"/>
+      </w:pPr>
+      <w:rPr>
+        <w:rFonts w:ascii="Wingdings" w:hAnsi="Wingdings" w:hint="default"/>
+        <w:sz w:val="20"/>
+      </w:rPr>
+    </w:lvl>
+    <w:lvl w:ilvl="6" w:tentative="1">
+      <w:start w:val="1"/>
+      <w:numFmt w:val="bullet"/>
+      <w:lvlText w:val=""/>
+      <w:lvlJc w:val="left"/>
+      <w:pPr>
+        <w:tabs>
+          <w:tab w:val="num" w:pos="5040"/>
+        </w:tabs>
+        <w:ind w:left="5040" w:hanging="360"/>
+      </w:pPr>
+      <w:rPr>
+        <w:rFonts w:ascii="Wingdings" w:hAnsi="Wingdings" w:hint="default"/>
+        <w:sz w:val="20"/>
+      </w:rPr>
+    </w:lvl>
+    <w:lvl w:ilvl="7" w:tentative="1">
+      <w:start w:val="1"/>
+      <w:numFmt w:val="bullet"/>
+      <w:lvlText w:val=""/>
+      <w:lvlJc w:val="left"/>
+      <w:pPr>
+        <w:tabs>
+          <w:tab w:val="num" w:pos="5760"/>
+        </w:tabs>
+        <w:ind w:left="5760" w:hanging="360"/>
+      </w:pPr>
+      <w:rPr>
+        <w:rFonts w:ascii="Wingdings" w:hAnsi="Wingdings" w:hint="default"/>
+        <w:sz w:val="20"/>
+      </w:rPr>
+    </w:lvl>
+    <w:lvl w:ilvl="8" w:tentative="1">
+      <w:start w:val="1"/>
+      <w:numFmt w:val="bullet"/>
+      <w:lvlText w:val=""/>
+      <w:lvlJc w:val="left"/>
+      <w:pPr>
+        <w:tabs>
+          <w:tab w:val="num" w:pos="6480"/>
+        </w:tabs>
+        <w:ind w:left="6480" w:hanging="360"/>
+      </w:pPr>
+      <w:rPr>
+        <w:rFonts w:ascii="Wingdings" w:hAnsi="Wingdings" w:hint="default"/>
+        <w:sz w:val="20"/>
+      </w:rPr>
+    </w:lvl>
+  </w:abstractNum>
+  <w:abstractNum w:abstractNumId="5" w15:restartNumberingAfterBreak="0">
+    <w:nsid w:val="09245C52"/>
+    <w:multiLevelType w:val="multilevel"/>
+    <w:tmpl w:val="101A39C4"/>
+    <w:lvl w:ilvl="0">
+      <w:start w:val="1"/>
+      <w:numFmt w:val="bullet"/>
+      <w:lvlText w:val=""/>
+      <w:lvlJc w:val="left"/>
+      <w:pPr>
+        <w:tabs>
+          <w:tab w:val="num" w:pos="720"/>
+        </w:tabs>
+        <w:ind w:left="720" w:hanging="360"/>
+      </w:pPr>
+      <w:rPr>
+        <w:rFonts w:ascii="Symbol" w:hAnsi="Symbol" w:hint="default"/>
+        <w:sz w:val="20"/>
+      </w:rPr>
+    </w:lvl>
+    <w:lvl w:ilvl="1" w:tentative="1">
+      <w:start w:val="1"/>
+      <w:numFmt w:val="bullet"/>
+      <w:lvlText w:val="o"/>
+      <w:lvlJc w:val="left"/>
+      <w:pPr>
+        <w:tabs>
+          <w:tab w:val="num" w:pos="1440"/>
+        </w:tabs>
+        <w:ind w:left="1440" w:hanging="360"/>
+      </w:pPr>
+      <w:rPr>
+        <w:rFonts w:ascii="Courier New" w:hAnsi="Courier New" w:hint="default"/>
+        <w:sz w:val="20"/>
+      </w:rPr>
+    </w:lvl>
+    <w:lvl w:ilvl="2" w:tentative="1">
+      <w:start w:val="1"/>
+      <w:numFmt w:val="bullet"/>
+      <w:lvlText w:val=""/>
+      <w:lvlJc w:val="left"/>
+      <w:pPr>
+        <w:tabs>
+          <w:tab w:val="num" w:pos="2160"/>
+        </w:tabs>
+        <w:ind w:left="2160" w:hanging="360"/>
+      </w:pPr>
+      <w:rPr>
+        <w:rFonts w:ascii="Wingdings" w:hAnsi="Wingdings" w:hint="default"/>
+        <w:sz w:val="20"/>
+      </w:rPr>
+    </w:lvl>
+    <w:lvl w:ilvl="3" w:tentative="1">
+      <w:start w:val="1"/>
+      <w:numFmt w:val="bullet"/>
+      <w:lvlText w:val=""/>
+      <w:lvlJc w:val="left"/>
+      <w:pPr>
+        <w:tabs>
+          <w:tab w:val="num" w:pos="2880"/>
+        </w:tabs>
+        <w:ind w:left="2880" w:hanging="360"/>
+      </w:pPr>
+      <w:rPr>
+        <w:rFonts w:ascii="Wingdings" w:hAnsi="Wingdings" w:hint="default"/>
+        <w:sz w:val="20"/>
+      </w:rPr>
+    </w:lvl>
+    <w:lvl w:ilvl="4" w:tentative="1">
+      <w:start w:val="1"/>
+      <w:numFmt w:val="bullet"/>
+      <w:lvlText w:val=""/>
+      <w:lvlJc w:val="left"/>
+      <w:pPr>
+        <w:tabs>
+          <w:tab w:val="num" w:pos="3600"/>
+        </w:tabs>
+        <w:ind w:left="3600" w:hanging="360"/>
+      </w:pPr>
+      <w:rPr>
+        <w:rFonts w:ascii="Wingdings" w:hAnsi="Wingdings" w:hint="default"/>
+        <w:sz w:val="20"/>
+      </w:rPr>
+    </w:lvl>
+    <w:lvl w:ilvl="5" w:tentative="1">
+      <w:start w:val="1"/>
+      <w:numFmt w:val="bullet"/>
+      <w:lvlText w:val=""/>
+      <w:lvlJc w:val="left"/>
+      <w:pPr>
+        <w:tabs>
+          <w:tab w:val="num" w:pos="4320"/>
+        </w:tabs>
+        <w:ind w:left="4320" w:hanging="360"/>
+      </w:pPr>
+      <w:rPr>
+        <w:rFonts w:ascii="Wingdings" w:hAnsi="Wingdings" w:hint="default"/>
+        <w:sz w:val="20"/>
+      </w:rPr>
+    </w:lvl>
+    <w:lvl w:ilvl="6" w:tentative="1">
+      <w:start w:val="1"/>
+      <w:numFmt w:val="bullet"/>
+      <w:lvlText w:val=""/>
+      <w:lvlJc w:val="left"/>
+      <w:pPr>
+        <w:tabs>
+          <w:tab w:val="num" w:pos="5040"/>
+        </w:tabs>
+        <w:ind w:left="5040" w:hanging="360"/>
+      </w:pPr>
+      <w:rPr>
+        <w:rFonts w:ascii="Wingdings" w:hAnsi="Wingdings" w:hint="default"/>
+        <w:sz w:val="20"/>
+      </w:rPr>
+    </w:lvl>
+    <w:lvl w:ilvl="7" w:tentative="1">
+      <w:start w:val="1"/>
+      <w:numFmt w:val="bullet"/>
+      <w:lvlText w:val=""/>
+      <w:lvlJc w:val="left"/>
+      <w:pPr>
+        <w:tabs>
+          <w:tab w:val="num" w:pos="5760"/>
+        </w:tabs>
+        <w:ind w:left="5760" w:hanging="360"/>
+      </w:pPr>
+      <w:rPr>
+        <w:rFonts w:ascii="Wingdings" w:hAnsi="Wingdings" w:hint="default"/>
+        <w:sz w:val="20"/>
+      </w:rPr>
+    </w:lvl>
+    <w:lvl w:ilvl="8" w:tentative="1">
+      <w:start w:val="1"/>
+      <w:numFmt w:val="bullet"/>
+      <w:lvlText w:val=""/>
+      <w:lvlJc w:val="left"/>
+      <w:pPr>
+        <w:tabs>
+          <w:tab w:val="num" w:pos="6480"/>
+        </w:tabs>
+        <w:ind w:left="6480" w:hanging="360"/>
+      </w:pPr>
+      <w:rPr>
+        <w:rFonts w:ascii="Wingdings" w:hAnsi="Wingdings" w:hint="default"/>
+        <w:sz w:val="20"/>
+      </w:rPr>
+    </w:lvl>
+  </w:abstractNum>
+  <w:abstractNum w:abstractNumId="6" w15:restartNumberingAfterBreak="0">
     <w:nsid w:val="096C3067"/>
     <w:multiLevelType w:val="multilevel"/>
     <w:tmpl w:val="2068A714"/>
@@ -17962,7 +19116,156 @@
       </w:rPr>
     </w:lvl>
   </w:abstractNum>
-  <w:abstractNum w:abstractNumId="5" w15:restartNumberingAfterBreak="0">
+  <w:abstractNum w:abstractNumId="7" w15:restartNumberingAfterBreak="0">
+    <w:nsid w:val="0B88064F"/>
+    <w:multiLevelType w:val="multilevel"/>
+    <w:tmpl w:val="8B48D31C"/>
+    <w:lvl w:ilvl="0">
+      <w:start w:val="1"/>
+      <w:numFmt w:val="bullet"/>
+      <w:lvlText w:val=""/>
+      <w:lvlJc w:val="left"/>
+      <w:pPr>
+        <w:tabs>
+          <w:tab w:val="num" w:pos="720"/>
+        </w:tabs>
+        <w:ind w:left="720" w:hanging="360"/>
+      </w:pPr>
+      <w:rPr>
+        <w:rFonts w:ascii="Symbol" w:hAnsi="Symbol" w:hint="default"/>
+        <w:sz w:val="20"/>
+      </w:rPr>
+    </w:lvl>
+    <w:lvl w:ilvl="1" w:tentative="1">
+      <w:start w:val="1"/>
+      <w:numFmt w:val="bullet"/>
+      <w:lvlText w:val="o"/>
+      <w:lvlJc w:val="left"/>
+      <w:pPr>
+        <w:tabs>
+          <w:tab w:val="num" w:pos="1440"/>
+        </w:tabs>
+        <w:ind w:left="1440" w:hanging="360"/>
+      </w:pPr>
+      <w:rPr>
+        <w:rFonts w:ascii="Courier New" w:hAnsi="Courier New" w:hint="default"/>
+        <w:sz w:val="20"/>
+      </w:rPr>
+    </w:lvl>
+    <w:lvl w:ilvl="2" w:tentative="1">
+      <w:start w:val="1"/>
+      <w:numFmt w:val="bullet"/>
+      <w:lvlText w:val=""/>
+      <w:lvlJc w:val="left"/>
+      <w:pPr>
+        <w:tabs>
+          <w:tab w:val="num" w:pos="2160"/>
+        </w:tabs>
+        <w:ind w:left="2160" w:hanging="360"/>
+      </w:pPr>
+      <w:rPr>
+        <w:rFonts w:ascii="Wingdings" w:hAnsi="Wingdings" w:hint="default"/>
+        <w:sz w:val="20"/>
+      </w:rPr>
+    </w:lvl>
+    <w:lvl w:ilvl="3" w:tentative="1">
+      <w:start w:val="1"/>
+      <w:numFmt w:val="bullet"/>
+      <w:lvlText w:val=""/>
+      <w:lvlJc w:val="left"/>
+      <w:pPr>
+        <w:tabs>
+          <w:tab w:val="num" w:pos="2880"/>
+        </w:tabs>
+        <w:ind w:left="2880" w:hanging="360"/>
+      </w:pPr>
+      <w:rPr>
+        <w:rFonts w:ascii="Wingdings" w:hAnsi="Wingdings" w:hint="default"/>
+        <w:sz w:val="20"/>
+      </w:rPr>
+    </w:lvl>
+    <w:lvl w:ilvl="4" w:tentative="1">
+      <w:start w:val="1"/>
+      <w:numFmt w:val="bullet"/>
+      <w:lvlText w:val=""/>
+      <w:lvlJc w:val="left"/>
+      <w:pPr>
+        <w:tabs>
+          <w:tab w:val="num" w:pos="3600"/>
+        </w:tabs>
+        <w:ind w:left="3600" w:hanging="360"/>
+      </w:pPr>
+      <w:rPr>
+        <w:rFonts w:ascii="Wingdings" w:hAnsi="Wingdings" w:hint="default"/>
+        <w:sz w:val="20"/>
+      </w:rPr>
+    </w:lvl>
+    <w:lvl w:ilvl="5" w:tentative="1">
+      <w:start w:val="1"/>
+      <w:numFmt w:val="bullet"/>
+      <w:lvlText w:val=""/>
+      <w:lvlJc w:val="left"/>
+      <w:pPr>
+        <w:tabs>
+          <w:tab w:val="num" w:pos="4320"/>
+        </w:tabs>
+        <w:ind w:left="4320" w:hanging="360"/>
+      </w:pPr>
+      <w:rPr>
+        <w:rFonts w:ascii="Wingdings" w:hAnsi="Wingdings" w:hint="default"/>
+        <w:sz w:val="20"/>
+      </w:rPr>
+    </w:lvl>
+    <w:lvl w:ilvl="6" w:tentative="1">
+      <w:start w:val="1"/>
+      <w:numFmt w:val="bullet"/>
+      <w:lvlText w:val=""/>
+      <w:lvlJc w:val="left"/>
+      <w:pPr>
+        <w:tabs>
+          <w:tab w:val="num" w:pos="5040"/>
+        </w:tabs>
+        <w:ind w:left="5040" w:hanging="360"/>
+      </w:pPr>
+      <w:rPr>
+        <w:rFonts w:ascii="Wingdings" w:hAnsi="Wingdings" w:hint="default"/>
+        <w:sz w:val="20"/>
+      </w:rPr>
+    </w:lvl>
+    <w:lvl w:ilvl="7" w:tentative="1">
+      <w:start w:val="1"/>
+      <w:numFmt w:val="bullet"/>
+      <w:lvlText w:val=""/>
+      <w:lvlJc w:val="left"/>
+      <w:pPr>
+        <w:tabs>
+          <w:tab w:val="num" w:pos="5760"/>
+        </w:tabs>
+        <w:ind w:left="5760" w:hanging="360"/>
+      </w:pPr>
+      <w:rPr>
+        <w:rFonts w:ascii="Wingdings" w:hAnsi="Wingdings" w:hint="default"/>
+        <w:sz w:val="20"/>
+      </w:rPr>
+    </w:lvl>
+    <w:lvl w:ilvl="8" w:tentative="1">
+      <w:start w:val="1"/>
+      <w:numFmt w:val="bullet"/>
+      <w:lvlText w:val=""/>
+      <w:lvlJc w:val="left"/>
+      <w:pPr>
+        <w:tabs>
+          <w:tab w:val="num" w:pos="6480"/>
+        </w:tabs>
+        <w:ind w:left="6480" w:hanging="360"/>
+      </w:pPr>
+      <w:rPr>
+        <w:rFonts w:ascii="Wingdings" w:hAnsi="Wingdings" w:hint="default"/>
+        <w:sz w:val="20"/>
+      </w:rPr>
+    </w:lvl>
+  </w:abstractNum>
+  <w:abstractNum w:abstractNumId="8" w15:restartNumberingAfterBreak="0">
     <w:nsid w:val="100247EB"/>
     <w:multiLevelType w:val="multilevel"/>
     <w:tmpl w:val="70B09992"/>
@@ -18111,7 +19414,7 @@
       </w:rPr>
     </w:lvl>
   </w:abstractNum>
-  <w:abstractNum w:abstractNumId="6" w15:restartNumberingAfterBreak="0">
+  <w:abstractNum w:abstractNumId="9" w15:restartNumberingAfterBreak="0">
     <w:nsid w:val="11BF0B23"/>
     <w:multiLevelType w:val="multilevel"/>
     <w:tmpl w:val="EC787712"/>
@@ -18260,7 +19563,7 @@
       </w:rPr>
     </w:lvl>
   </w:abstractNum>
-  <w:abstractNum w:abstractNumId="7" w15:restartNumberingAfterBreak="0">
+  <w:abstractNum w:abstractNumId="10" w15:restartNumberingAfterBreak="0">
     <w:nsid w:val="11EA779D"/>
     <w:multiLevelType w:val="multilevel"/>
     <w:tmpl w:val="1FD821A0"/>
@@ -18409,7 +19712,7 @@
       </w:rPr>
     </w:lvl>
   </w:abstractNum>
-  <w:abstractNum w:abstractNumId="8" w15:restartNumberingAfterBreak="0">
+  <w:abstractNum w:abstractNumId="11" w15:restartNumberingAfterBreak="0">
     <w:nsid w:val="12CE226D"/>
     <w:multiLevelType w:val="multilevel"/>
     <w:tmpl w:val="EF2AAB6A"/>
@@ -18558,7 +19861,7 @@
       </w:rPr>
     </w:lvl>
   </w:abstractNum>
-  <w:abstractNum w:abstractNumId="9" w15:restartNumberingAfterBreak="0">
+  <w:abstractNum w:abstractNumId="12" w15:restartNumberingAfterBreak="0">
     <w:nsid w:val="12EA4044"/>
     <w:multiLevelType w:val="multilevel"/>
     <w:tmpl w:val="801AFA38"/>
@@ -18707,7 +20010,7 @@
       </w:rPr>
     </w:lvl>
   </w:abstractNum>
-  <w:abstractNum w:abstractNumId="10" w15:restartNumberingAfterBreak="0">
+  <w:abstractNum w:abstractNumId="13" w15:restartNumberingAfterBreak="0">
     <w:nsid w:val="139736C9"/>
     <w:multiLevelType w:val="multilevel"/>
     <w:tmpl w:val="113A5482"/>
@@ -18856,7 +20159,7 @@
       </w:rPr>
     </w:lvl>
   </w:abstractNum>
-  <w:abstractNum w:abstractNumId="11" w15:restartNumberingAfterBreak="0">
+  <w:abstractNum w:abstractNumId="14" w15:restartNumberingAfterBreak="0">
     <w:nsid w:val="161C7044"/>
     <w:multiLevelType w:val="multilevel"/>
     <w:tmpl w:val="773488D4"/>
@@ -19005,7 +20308,7 @@
       </w:rPr>
     </w:lvl>
   </w:abstractNum>
-  <w:abstractNum w:abstractNumId="12" w15:restartNumberingAfterBreak="0">
+  <w:abstractNum w:abstractNumId="15" w15:restartNumberingAfterBreak="0">
     <w:nsid w:val="19213DA4"/>
     <w:multiLevelType w:val="multilevel"/>
     <w:tmpl w:val="ECBA2F6E"/>
@@ -19154,7 +20457,7 @@
       </w:rPr>
     </w:lvl>
   </w:abstractNum>
-  <w:abstractNum w:abstractNumId="13" w15:restartNumberingAfterBreak="0">
+  <w:abstractNum w:abstractNumId="16" w15:restartNumberingAfterBreak="0">
     <w:nsid w:val="1A5E3EAE"/>
     <w:multiLevelType w:val="multilevel"/>
     <w:tmpl w:val="B8BC9E9C"/>
@@ -19303,7 +20606,7 @@
       </w:rPr>
     </w:lvl>
   </w:abstractNum>
-  <w:abstractNum w:abstractNumId="14" w15:restartNumberingAfterBreak="0">
+  <w:abstractNum w:abstractNumId="17" w15:restartNumberingAfterBreak="0">
     <w:nsid w:val="1BEE411E"/>
     <w:multiLevelType w:val="multilevel"/>
     <w:tmpl w:val="AEE8A436"/>
@@ -19452,7 +20755,7 @@
       </w:rPr>
     </w:lvl>
   </w:abstractNum>
-  <w:abstractNum w:abstractNumId="15" w15:restartNumberingAfterBreak="0">
+  <w:abstractNum w:abstractNumId="18" w15:restartNumberingAfterBreak="0">
     <w:nsid w:val="1C702D10"/>
     <w:multiLevelType w:val="multilevel"/>
     <w:tmpl w:val="F2EE2BEE"/>
@@ -19565,7 +20868,7 @@
       </w:pPr>
     </w:lvl>
   </w:abstractNum>
-  <w:abstractNum w:abstractNumId="16" w15:restartNumberingAfterBreak="0">
+  <w:abstractNum w:abstractNumId="19" w15:restartNumberingAfterBreak="0">
     <w:nsid w:val="1D7B23C1"/>
     <w:multiLevelType w:val="multilevel"/>
     <w:tmpl w:val="D892EF1E"/>
@@ -19714,7 +21017,7 @@
       </w:rPr>
     </w:lvl>
   </w:abstractNum>
-  <w:abstractNum w:abstractNumId="17" w15:restartNumberingAfterBreak="0">
+  <w:abstractNum w:abstractNumId="20" w15:restartNumberingAfterBreak="0">
     <w:nsid w:val="1DA45EFF"/>
     <w:multiLevelType w:val="multilevel"/>
     <w:tmpl w:val="3F981820"/>
@@ -19863,7 +21166,7 @@
       </w:rPr>
     </w:lvl>
   </w:abstractNum>
-  <w:abstractNum w:abstractNumId="18" w15:restartNumberingAfterBreak="0">
+  <w:abstractNum w:abstractNumId="21" w15:restartNumberingAfterBreak="0">
     <w:nsid w:val="1FD320BA"/>
     <w:multiLevelType w:val="multilevel"/>
     <w:tmpl w:val="8DCAF700"/>
@@ -20012,7 +21315,7 @@
       </w:rPr>
     </w:lvl>
   </w:abstractNum>
-  <w:abstractNum w:abstractNumId="19" w15:restartNumberingAfterBreak="0">
+  <w:abstractNum w:abstractNumId="22" w15:restartNumberingAfterBreak="0">
     <w:nsid w:val="204355E7"/>
     <w:multiLevelType w:val="multilevel"/>
     <w:tmpl w:val="9EDE447E"/>
@@ -20161,7 +21464,7 @@
       </w:rPr>
     </w:lvl>
   </w:abstractNum>
-  <w:abstractNum w:abstractNumId="20" w15:restartNumberingAfterBreak="0">
+  <w:abstractNum w:abstractNumId="23" w15:restartNumberingAfterBreak="0">
     <w:nsid w:val="20AF05D0"/>
     <w:multiLevelType w:val="multilevel"/>
     <w:tmpl w:val="55C85234"/>
@@ -20310,7 +21613,7 @@
       </w:rPr>
     </w:lvl>
   </w:abstractNum>
-  <w:abstractNum w:abstractNumId="21" w15:restartNumberingAfterBreak="0">
+  <w:abstractNum w:abstractNumId="24" w15:restartNumberingAfterBreak="0">
     <w:nsid w:val="282979B7"/>
     <w:multiLevelType w:val="multilevel"/>
     <w:tmpl w:val="682A92CA"/>
@@ -20459,7 +21762,7 @@
       </w:rPr>
     </w:lvl>
   </w:abstractNum>
-  <w:abstractNum w:abstractNumId="22" w15:restartNumberingAfterBreak="0">
+  <w:abstractNum w:abstractNumId="25" w15:restartNumberingAfterBreak="0">
     <w:nsid w:val="28C71434"/>
     <w:multiLevelType w:val="multilevel"/>
     <w:tmpl w:val="9A9CF4D8"/>
@@ -20608,7 +21911,7 @@
       </w:rPr>
     </w:lvl>
   </w:abstractNum>
-  <w:abstractNum w:abstractNumId="23" w15:restartNumberingAfterBreak="0">
+  <w:abstractNum w:abstractNumId="26" w15:restartNumberingAfterBreak="0">
     <w:nsid w:val="2E0250E3"/>
     <w:multiLevelType w:val="multilevel"/>
     <w:tmpl w:val="BC2A47B8"/>
@@ -20757,7 +22060,7 @@
       </w:rPr>
     </w:lvl>
   </w:abstractNum>
-  <w:abstractNum w:abstractNumId="24" w15:restartNumberingAfterBreak="0">
+  <w:abstractNum w:abstractNumId="27" w15:restartNumberingAfterBreak="0">
     <w:nsid w:val="2E4E2F02"/>
     <w:multiLevelType w:val="multilevel"/>
     <w:tmpl w:val="3C40BF90"/>
@@ -20906,7 +22209,156 @@
       </w:rPr>
     </w:lvl>
   </w:abstractNum>
-  <w:abstractNum w:abstractNumId="25" w15:restartNumberingAfterBreak="0">
+  <w:abstractNum w:abstractNumId="28" w15:restartNumberingAfterBreak="0">
+    <w:nsid w:val="2F4B1ABA"/>
+    <w:multiLevelType w:val="multilevel"/>
+    <w:tmpl w:val="FBE8BCE4"/>
+    <w:lvl w:ilvl="0">
+      <w:start w:val="1"/>
+      <w:numFmt w:val="bullet"/>
+      <w:lvlText w:val=""/>
+      <w:lvlJc w:val="left"/>
+      <w:pPr>
+        <w:tabs>
+          <w:tab w:val="num" w:pos="720"/>
+        </w:tabs>
+        <w:ind w:left="720" w:hanging="360"/>
+      </w:pPr>
+      <w:rPr>
+        <w:rFonts w:ascii="Symbol" w:hAnsi="Symbol" w:hint="default"/>
+        <w:sz w:val="20"/>
+      </w:rPr>
+    </w:lvl>
+    <w:lvl w:ilvl="1">
+      <w:start w:val="1"/>
+      <w:numFmt w:val="bullet"/>
+      <w:lvlText w:val="o"/>
+      <w:lvlJc w:val="left"/>
+      <w:pPr>
+        <w:tabs>
+          <w:tab w:val="num" w:pos="1440"/>
+        </w:tabs>
+        <w:ind w:left="1440" w:hanging="360"/>
+      </w:pPr>
+      <w:rPr>
+        <w:rFonts w:ascii="Courier New" w:hAnsi="Courier New" w:hint="default"/>
+        <w:sz w:val="20"/>
+      </w:rPr>
+    </w:lvl>
+    <w:lvl w:ilvl="2" w:tentative="1">
+      <w:start w:val="1"/>
+      <w:numFmt w:val="bullet"/>
+      <w:lvlText w:val=""/>
+      <w:lvlJc w:val="left"/>
+      <w:pPr>
+        <w:tabs>
+          <w:tab w:val="num" w:pos="2160"/>
+        </w:tabs>
+        <w:ind w:left="2160" w:hanging="360"/>
+      </w:pPr>
+      <w:rPr>
+        <w:rFonts w:ascii="Wingdings" w:hAnsi="Wingdings" w:hint="default"/>
+        <w:sz w:val="20"/>
+      </w:rPr>
+    </w:lvl>
+    <w:lvl w:ilvl="3" w:tentative="1">
+      <w:start w:val="1"/>
+      <w:numFmt w:val="bullet"/>
+      <w:lvlText w:val=""/>
+      <w:lvlJc w:val="left"/>
+      <w:pPr>
+        <w:tabs>
+          <w:tab w:val="num" w:pos="2880"/>
+        </w:tabs>
+        <w:ind w:left="2880" w:hanging="360"/>
+      </w:pPr>
+      <w:rPr>
+        <w:rFonts w:ascii="Wingdings" w:hAnsi="Wingdings" w:hint="default"/>
+        <w:sz w:val="20"/>
+      </w:rPr>
+    </w:lvl>
+    <w:lvl w:ilvl="4" w:tentative="1">
+      <w:start w:val="1"/>
+      <w:numFmt w:val="bullet"/>
+      <w:lvlText w:val=""/>
+      <w:lvlJc w:val="left"/>
+      <w:pPr>
+        <w:tabs>
+          <w:tab w:val="num" w:pos="3600"/>
+        </w:tabs>
+        <w:ind w:left="3600" w:hanging="360"/>
+      </w:pPr>
+      <w:rPr>
+        <w:rFonts w:ascii="Wingdings" w:hAnsi="Wingdings" w:hint="default"/>
+        <w:sz w:val="20"/>
+      </w:rPr>
+    </w:lvl>
+    <w:lvl w:ilvl="5" w:tentative="1">
+      <w:start w:val="1"/>
+      <w:numFmt w:val="bullet"/>
+      <w:lvlText w:val=""/>
+      <w:lvlJc w:val="left"/>
+      <w:pPr>
+        <w:tabs>
+          <w:tab w:val="num" w:pos="4320"/>
+        </w:tabs>
+        <w:ind w:left="4320" w:hanging="360"/>
+      </w:pPr>
+      <w:rPr>
+        <w:rFonts w:ascii="Wingdings" w:hAnsi="Wingdings" w:hint="default"/>
+        <w:sz w:val="20"/>
+      </w:rPr>
+    </w:lvl>
+    <w:lvl w:ilvl="6" w:tentative="1">
+      <w:start w:val="1"/>
+      <w:numFmt w:val="bullet"/>
+      <w:lvlText w:val=""/>
+      <w:lvlJc w:val="left"/>
+      <w:pPr>
+        <w:tabs>
+          <w:tab w:val="num" w:pos="5040"/>
+        </w:tabs>
+        <w:ind w:left="5040" w:hanging="360"/>
+      </w:pPr>
+      <w:rPr>
+        <w:rFonts w:ascii="Wingdings" w:hAnsi="Wingdings" w:hint="default"/>
+        <w:sz w:val="20"/>
+      </w:rPr>
+    </w:lvl>
+    <w:lvl w:ilvl="7" w:tentative="1">
+      <w:start w:val="1"/>
+      <w:numFmt w:val="bullet"/>
+      <w:lvlText w:val=""/>
+      <w:lvlJc w:val="left"/>
+      <w:pPr>
+        <w:tabs>
+          <w:tab w:val="num" w:pos="5760"/>
+        </w:tabs>
+        <w:ind w:left="5760" w:hanging="360"/>
+      </w:pPr>
+      <w:rPr>
+        <w:rFonts w:ascii="Wingdings" w:hAnsi="Wingdings" w:hint="default"/>
+        <w:sz w:val="20"/>
+      </w:rPr>
+    </w:lvl>
+    <w:lvl w:ilvl="8" w:tentative="1">
+      <w:start w:val="1"/>
+      <w:numFmt w:val="bullet"/>
+      <w:lvlText w:val=""/>
+      <w:lvlJc w:val="left"/>
+      <w:pPr>
+        <w:tabs>
+          <w:tab w:val="num" w:pos="6480"/>
+        </w:tabs>
+        <w:ind w:left="6480" w:hanging="360"/>
+      </w:pPr>
+      <w:rPr>
+        <w:rFonts w:ascii="Wingdings" w:hAnsi="Wingdings" w:hint="default"/>
+        <w:sz w:val="20"/>
+      </w:rPr>
+    </w:lvl>
+  </w:abstractNum>
+  <w:abstractNum w:abstractNumId="29" w15:restartNumberingAfterBreak="0">
     <w:nsid w:val="303A5606"/>
     <w:multiLevelType w:val="multilevel"/>
     <w:tmpl w:val="BEC4DBD8"/>
@@ -21055,7 +22507,7 @@
       </w:rPr>
     </w:lvl>
   </w:abstractNum>
-  <w:abstractNum w:abstractNumId="26" w15:restartNumberingAfterBreak="0">
+  <w:abstractNum w:abstractNumId="30" w15:restartNumberingAfterBreak="0">
     <w:nsid w:val="31513FAC"/>
     <w:multiLevelType w:val="multilevel"/>
     <w:tmpl w:val="B1A44C70"/>
@@ -21168,7 +22620,7 @@
       </w:pPr>
     </w:lvl>
   </w:abstractNum>
-  <w:abstractNum w:abstractNumId="27" w15:restartNumberingAfterBreak="0">
+  <w:abstractNum w:abstractNumId="31" w15:restartNumberingAfterBreak="0">
     <w:nsid w:val="33934E6B"/>
     <w:multiLevelType w:val="multilevel"/>
     <w:tmpl w:val="408A7450"/>
@@ -21317,7 +22769,7 @@
       </w:rPr>
     </w:lvl>
   </w:abstractNum>
-  <w:abstractNum w:abstractNumId="28" w15:restartNumberingAfterBreak="0">
+  <w:abstractNum w:abstractNumId="32" w15:restartNumberingAfterBreak="0">
     <w:nsid w:val="3578685C"/>
     <w:multiLevelType w:val="multilevel"/>
     <w:tmpl w:val="A7EA3942"/>
@@ -21466,7 +22918,7 @@
       </w:rPr>
     </w:lvl>
   </w:abstractNum>
-  <w:abstractNum w:abstractNumId="29" w15:restartNumberingAfterBreak="0">
+  <w:abstractNum w:abstractNumId="33" w15:restartNumberingAfterBreak="0">
     <w:nsid w:val="35D73116"/>
     <w:multiLevelType w:val="multilevel"/>
     <w:tmpl w:val="9BDA84D6"/>
@@ -21615,7 +23067,7 @@
       </w:rPr>
     </w:lvl>
   </w:abstractNum>
-  <w:abstractNum w:abstractNumId="30" w15:restartNumberingAfterBreak="0">
+  <w:abstractNum w:abstractNumId="34" w15:restartNumberingAfterBreak="0">
     <w:nsid w:val="36882DAC"/>
     <w:multiLevelType w:val="multilevel"/>
     <w:tmpl w:val="ACDCE84C"/>
@@ -21764,7 +23216,156 @@
       </w:rPr>
     </w:lvl>
   </w:abstractNum>
-  <w:abstractNum w:abstractNumId="31" w15:restartNumberingAfterBreak="0">
+  <w:abstractNum w:abstractNumId="35" w15:restartNumberingAfterBreak="0">
+    <w:nsid w:val="39064C11"/>
+    <w:multiLevelType w:val="multilevel"/>
+    <w:tmpl w:val="DE22470C"/>
+    <w:lvl w:ilvl="0">
+      <w:start w:val="1"/>
+      <w:numFmt w:val="bullet"/>
+      <w:lvlText w:val=""/>
+      <w:lvlJc w:val="left"/>
+      <w:pPr>
+        <w:tabs>
+          <w:tab w:val="num" w:pos="720"/>
+        </w:tabs>
+        <w:ind w:left="720" w:hanging="360"/>
+      </w:pPr>
+      <w:rPr>
+        <w:rFonts w:ascii="Symbol" w:hAnsi="Symbol" w:hint="default"/>
+        <w:sz w:val="20"/>
+      </w:rPr>
+    </w:lvl>
+    <w:lvl w:ilvl="1" w:tentative="1">
+      <w:start w:val="1"/>
+      <w:numFmt w:val="bullet"/>
+      <w:lvlText w:val="o"/>
+      <w:lvlJc w:val="left"/>
+      <w:pPr>
+        <w:tabs>
+          <w:tab w:val="num" w:pos="1440"/>
+        </w:tabs>
+        <w:ind w:left="1440" w:hanging="360"/>
+      </w:pPr>
+      <w:rPr>
+        <w:rFonts w:ascii="Courier New" w:hAnsi="Courier New" w:hint="default"/>
+        <w:sz w:val="20"/>
+      </w:rPr>
+    </w:lvl>
+    <w:lvl w:ilvl="2" w:tentative="1">
+      <w:start w:val="1"/>
+      <w:numFmt w:val="bullet"/>
+      <w:lvlText w:val=""/>
+      <w:lvlJc w:val="left"/>
+      <w:pPr>
+        <w:tabs>
+          <w:tab w:val="num" w:pos="2160"/>
+        </w:tabs>
+        <w:ind w:left="2160" w:hanging="360"/>
+      </w:pPr>
+      <w:rPr>
+        <w:rFonts w:ascii="Wingdings" w:hAnsi="Wingdings" w:hint="default"/>
+        <w:sz w:val="20"/>
+      </w:rPr>
+    </w:lvl>
+    <w:lvl w:ilvl="3" w:tentative="1">
+      <w:start w:val="1"/>
+      <w:numFmt w:val="bullet"/>
+      <w:lvlText w:val=""/>
+      <w:lvlJc w:val="left"/>
+      <w:pPr>
+        <w:tabs>
+          <w:tab w:val="num" w:pos="2880"/>
+        </w:tabs>
+        <w:ind w:left="2880" w:hanging="360"/>
+      </w:pPr>
+      <w:rPr>
+        <w:rFonts w:ascii="Wingdings" w:hAnsi="Wingdings" w:hint="default"/>
+        <w:sz w:val="20"/>
+      </w:rPr>
+    </w:lvl>
+    <w:lvl w:ilvl="4" w:tentative="1">
+      <w:start w:val="1"/>
+      <w:numFmt w:val="bullet"/>
+      <w:lvlText w:val=""/>
+      <w:lvlJc w:val="left"/>
+      <w:pPr>
+        <w:tabs>
+          <w:tab w:val="num" w:pos="3600"/>
+        </w:tabs>
+        <w:ind w:left="3600" w:hanging="360"/>
+      </w:pPr>
+      <w:rPr>
+        <w:rFonts w:ascii="Wingdings" w:hAnsi="Wingdings" w:hint="default"/>
+        <w:sz w:val="20"/>
+      </w:rPr>
+    </w:lvl>
+    <w:lvl w:ilvl="5" w:tentative="1">
+      <w:start w:val="1"/>
+      <w:numFmt w:val="bullet"/>
+      <w:lvlText w:val=""/>
+      <w:lvlJc w:val="left"/>
+      <w:pPr>
+        <w:tabs>
+          <w:tab w:val="num" w:pos="4320"/>
+        </w:tabs>
+        <w:ind w:left="4320" w:hanging="360"/>
+      </w:pPr>
+      <w:rPr>
+        <w:rFonts w:ascii="Wingdings" w:hAnsi="Wingdings" w:hint="default"/>
+        <w:sz w:val="20"/>
+      </w:rPr>
+    </w:lvl>
+    <w:lvl w:ilvl="6" w:tentative="1">
+      <w:start w:val="1"/>
+      <w:numFmt w:val="bullet"/>
+      <w:lvlText w:val=""/>
+      <w:lvlJc w:val="left"/>
+      <w:pPr>
+        <w:tabs>
+          <w:tab w:val="num" w:pos="5040"/>
+        </w:tabs>
+        <w:ind w:left="5040" w:hanging="360"/>
+      </w:pPr>
+      <w:rPr>
+        <w:rFonts w:ascii="Wingdings" w:hAnsi="Wingdings" w:hint="default"/>
+        <w:sz w:val="20"/>
+      </w:rPr>
+    </w:lvl>
+    <w:lvl w:ilvl="7" w:tentative="1">
+      <w:start w:val="1"/>
+      <w:numFmt w:val="bullet"/>
+      <w:lvlText w:val=""/>
+      <w:lvlJc w:val="left"/>
+      <w:pPr>
+        <w:tabs>
+          <w:tab w:val="num" w:pos="5760"/>
+        </w:tabs>
+        <w:ind w:left="5760" w:hanging="360"/>
+      </w:pPr>
+      <w:rPr>
+        <w:rFonts w:ascii="Wingdings" w:hAnsi="Wingdings" w:hint="default"/>
+        <w:sz w:val="20"/>
+      </w:rPr>
+    </w:lvl>
+    <w:lvl w:ilvl="8" w:tentative="1">
+      <w:start w:val="1"/>
+      <w:numFmt w:val="bullet"/>
+      <w:lvlText w:val=""/>
+      <w:lvlJc w:val="left"/>
+      <w:pPr>
+        <w:tabs>
+          <w:tab w:val="num" w:pos="6480"/>
+        </w:tabs>
+        <w:ind w:left="6480" w:hanging="360"/>
+      </w:pPr>
+      <w:rPr>
+        <w:rFonts w:ascii="Wingdings" w:hAnsi="Wingdings" w:hint="default"/>
+        <w:sz w:val="20"/>
+      </w:rPr>
+    </w:lvl>
+  </w:abstractNum>
+  <w:abstractNum w:abstractNumId="36" w15:restartNumberingAfterBreak="0">
     <w:nsid w:val="3B3E66F2"/>
     <w:multiLevelType w:val="multilevel"/>
     <w:tmpl w:val="44721B30"/>
@@ -21913,7 +23514,7 @@
       </w:rPr>
     </w:lvl>
   </w:abstractNum>
-  <w:abstractNum w:abstractNumId="32" w15:restartNumberingAfterBreak="0">
+  <w:abstractNum w:abstractNumId="37" w15:restartNumberingAfterBreak="0">
     <w:nsid w:val="3BF13ACD"/>
     <w:multiLevelType w:val="multilevel"/>
     <w:tmpl w:val="38126866"/>
@@ -22062,7 +23663,7 @@
       </w:rPr>
     </w:lvl>
   </w:abstractNum>
-  <w:abstractNum w:abstractNumId="33" w15:restartNumberingAfterBreak="0">
+  <w:abstractNum w:abstractNumId="38" w15:restartNumberingAfterBreak="0">
     <w:nsid w:val="42E05840"/>
     <w:multiLevelType w:val="multilevel"/>
     <w:tmpl w:val="D250D0C0"/>
@@ -22211,7 +23812,7 @@
       </w:rPr>
     </w:lvl>
   </w:abstractNum>
-  <w:abstractNum w:abstractNumId="34" w15:restartNumberingAfterBreak="0">
+  <w:abstractNum w:abstractNumId="39" w15:restartNumberingAfterBreak="0">
     <w:nsid w:val="43E91265"/>
     <w:multiLevelType w:val="multilevel"/>
     <w:tmpl w:val="BDEEF7AC"/>
@@ -22360,7 +23961,7 @@
       </w:rPr>
     </w:lvl>
   </w:abstractNum>
-  <w:abstractNum w:abstractNumId="35" w15:restartNumberingAfterBreak="0">
+  <w:abstractNum w:abstractNumId="40" w15:restartNumberingAfterBreak="0">
     <w:nsid w:val="43EB453E"/>
     <w:multiLevelType w:val="multilevel"/>
     <w:tmpl w:val="200E101A"/>
@@ -22509,7 +24110,7 @@
       </w:rPr>
     </w:lvl>
   </w:abstractNum>
-  <w:abstractNum w:abstractNumId="36" w15:restartNumberingAfterBreak="0">
+  <w:abstractNum w:abstractNumId="41" w15:restartNumberingAfterBreak="0">
     <w:nsid w:val="45EE78B3"/>
     <w:multiLevelType w:val="multilevel"/>
     <w:tmpl w:val="9C6C5AB6"/>
@@ -22658,7 +24259,7 @@
       </w:rPr>
     </w:lvl>
   </w:abstractNum>
-  <w:abstractNum w:abstractNumId="37" w15:restartNumberingAfterBreak="0">
+  <w:abstractNum w:abstractNumId="42" w15:restartNumberingAfterBreak="0">
     <w:nsid w:val="4650351F"/>
     <w:multiLevelType w:val="multilevel"/>
     <w:tmpl w:val="62FCCC34"/>
@@ -22807,7 +24408,7 @@
       </w:rPr>
     </w:lvl>
   </w:abstractNum>
-  <w:abstractNum w:abstractNumId="38" w15:restartNumberingAfterBreak="0">
+  <w:abstractNum w:abstractNumId="43" w15:restartNumberingAfterBreak="0">
     <w:nsid w:val="4739246A"/>
     <w:multiLevelType w:val="multilevel"/>
     <w:tmpl w:val="84B451F2"/>
@@ -22956,7 +24557,7 @@
       </w:rPr>
     </w:lvl>
   </w:abstractNum>
-  <w:abstractNum w:abstractNumId="39" w15:restartNumberingAfterBreak="0">
+  <w:abstractNum w:abstractNumId="44" w15:restartNumberingAfterBreak="0">
     <w:nsid w:val="4C2D17DC"/>
     <w:multiLevelType w:val="multilevel"/>
     <w:tmpl w:val="07E6606C"/>
@@ -23105,7 +24706,7 @@
       </w:rPr>
     </w:lvl>
   </w:abstractNum>
-  <w:abstractNum w:abstractNumId="40" w15:restartNumberingAfterBreak="0">
+  <w:abstractNum w:abstractNumId="45" w15:restartNumberingAfterBreak="0">
     <w:nsid w:val="4CB87785"/>
     <w:multiLevelType w:val="multilevel"/>
     <w:tmpl w:val="F196C422"/>
@@ -23254,7 +24855,7 @@
       </w:rPr>
     </w:lvl>
   </w:abstractNum>
-  <w:abstractNum w:abstractNumId="41" w15:restartNumberingAfterBreak="0">
+  <w:abstractNum w:abstractNumId="46" w15:restartNumberingAfterBreak="0">
     <w:nsid w:val="4D810FF9"/>
     <w:multiLevelType w:val="multilevel"/>
     <w:tmpl w:val="03DC6502"/>
@@ -23403,7 +25004,7 @@
       </w:rPr>
     </w:lvl>
   </w:abstractNum>
-  <w:abstractNum w:abstractNumId="42" w15:restartNumberingAfterBreak="0">
+  <w:abstractNum w:abstractNumId="47" w15:restartNumberingAfterBreak="0">
     <w:nsid w:val="503077E5"/>
     <w:multiLevelType w:val="multilevel"/>
     <w:tmpl w:val="CFAA25E2"/>
@@ -23552,7 +25153,7 @@
       </w:rPr>
     </w:lvl>
   </w:abstractNum>
-  <w:abstractNum w:abstractNumId="43" w15:restartNumberingAfterBreak="0">
+  <w:abstractNum w:abstractNumId="48" w15:restartNumberingAfterBreak="0">
     <w:nsid w:val="50A63993"/>
     <w:multiLevelType w:val="multilevel"/>
     <w:tmpl w:val="00A293CC"/>
@@ -23701,7 +25302,7 @@
       </w:rPr>
     </w:lvl>
   </w:abstractNum>
-  <w:abstractNum w:abstractNumId="44" w15:restartNumberingAfterBreak="0">
+  <w:abstractNum w:abstractNumId="49" w15:restartNumberingAfterBreak="0">
     <w:nsid w:val="523D266B"/>
     <w:multiLevelType w:val="multilevel"/>
     <w:tmpl w:val="44780FAC"/>
@@ -23850,7 +25451,7 @@
       </w:rPr>
     </w:lvl>
   </w:abstractNum>
-  <w:abstractNum w:abstractNumId="45" w15:restartNumberingAfterBreak="0">
+  <w:abstractNum w:abstractNumId="50" w15:restartNumberingAfterBreak="0">
     <w:nsid w:val="57AC1C36"/>
     <w:multiLevelType w:val="multilevel"/>
     <w:tmpl w:val="15662C7E"/>
@@ -23999,7 +25600,7 @@
       </w:rPr>
     </w:lvl>
   </w:abstractNum>
-  <w:abstractNum w:abstractNumId="46" w15:restartNumberingAfterBreak="0">
+  <w:abstractNum w:abstractNumId="51" w15:restartNumberingAfterBreak="0">
     <w:nsid w:val="5C782413"/>
     <w:multiLevelType w:val="multilevel"/>
     <w:tmpl w:val="272ADDF8"/>
@@ -24148,7 +25749,7 @@
       </w:rPr>
     </w:lvl>
   </w:abstractNum>
-  <w:abstractNum w:abstractNumId="47" w15:restartNumberingAfterBreak="0">
+  <w:abstractNum w:abstractNumId="52" w15:restartNumberingAfterBreak="0">
     <w:nsid w:val="5D531286"/>
     <w:multiLevelType w:val="multilevel"/>
     <w:tmpl w:val="C6C88CB2"/>
@@ -24297,7 +25898,156 @@
       </w:rPr>
     </w:lvl>
   </w:abstractNum>
-  <w:abstractNum w:abstractNumId="48" w15:restartNumberingAfterBreak="0">
+  <w:abstractNum w:abstractNumId="53" w15:restartNumberingAfterBreak="0">
+    <w:nsid w:val="5F645655"/>
+    <w:multiLevelType w:val="multilevel"/>
+    <w:tmpl w:val="9D568A98"/>
+    <w:lvl w:ilvl="0">
+      <w:start w:val="1"/>
+      <w:numFmt w:val="bullet"/>
+      <w:lvlText w:val=""/>
+      <w:lvlJc w:val="left"/>
+      <w:pPr>
+        <w:tabs>
+          <w:tab w:val="num" w:pos="720"/>
+        </w:tabs>
+        <w:ind w:left="720" w:hanging="360"/>
+      </w:pPr>
+      <w:rPr>
+        <w:rFonts w:ascii="Symbol" w:hAnsi="Symbol" w:hint="default"/>
+        <w:sz w:val="20"/>
+      </w:rPr>
+    </w:lvl>
+    <w:lvl w:ilvl="1" w:tentative="1">
+      <w:start w:val="1"/>
+      <w:numFmt w:val="bullet"/>
+      <w:lvlText w:val="o"/>
+      <w:lvlJc w:val="left"/>
+      <w:pPr>
+        <w:tabs>
+          <w:tab w:val="num" w:pos="1440"/>
+        </w:tabs>
+        <w:ind w:left="1440" w:hanging="360"/>
+      </w:pPr>
+      <w:rPr>
+        <w:rFonts w:ascii="Courier New" w:hAnsi="Courier New" w:hint="default"/>
+        <w:sz w:val="20"/>
+      </w:rPr>
+    </w:lvl>
+    <w:lvl w:ilvl="2" w:tentative="1">
+      <w:start w:val="1"/>
+      <w:numFmt w:val="bullet"/>
+      <w:lvlText w:val=""/>
+      <w:lvlJc w:val="left"/>
+      <w:pPr>
+        <w:tabs>
+          <w:tab w:val="num" w:pos="2160"/>
+        </w:tabs>
+        <w:ind w:left="2160" w:hanging="360"/>
+      </w:pPr>
+      <w:rPr>
+        <w:rFonts w:ascii="Wingdings" w:hAnsi="Wingdings" w:hint="default"/>
+        <w:sz w:val="20"/>
+      </w:rPr>
+    </w:lvl>
+    <w:lvl w:ilvl="3" w:tentative="1">
+      <w:start w:val="1"/>
+      <w:numFmt w:val="bullet"/>
+      <w:lvlText w:val=""/>
+      <w:lvlJc w:val="left"/>
+      <w:pPr>
+        <w:tabs>
+          <w:tab w:val="num" w:pos="2880"/>
+        </w:tabs>
+        <w:ind w:left="2880" w:hanging="360"/>
+      </w:pPr>
+      <w:rPr>
+        <w:rFonts w:ascii="Wingdings" w:hAnsi="Wingdings" w:hint="default"/>
+        <w:sz w:val="20"/>
+      </w:rPr>
+    </w:lvl>
+    <w:lvl w:ilvl="4" w:tentative="1">
+      <w:start w:val="1"/>
+      <w:numFmt w:val="bullet"/>
+      <w:lvlText w:val=""/>
+      <w:lvlJc w:val="left"/>
+      <w:pPr>
+        <w:tabs>
+          <w:tab w:val="num" w:pos="3600"/>
+        </w:tabs>
+        <w:ind w:left="3600" w:hanging="360"/>
+      </w:pPr>
+      <w:rPr>
+        <w:rFonts w:ascii="Wingdings" w:hAnsi="Wingdings" w:hint="default"/>
+        <w:sz w:val="20"/>
+      </w:rPr>
+    </w:lvl>
+    <w:lvl w:ilvl="5" w:tentative="1">
+      <w:start w:val="1"/>
+      <w:numFmt w:val="bullet"/>
+      <w:lvlText w:val=""/>
+      <w:lvlJc w:val="left"/>
+      <w:pPr>
+        <w:tabs>
+          <w:tab w:val="num" w:pos="4320"/>
+        </w:tabs>
+        <w:ind w:left="4320" w:hanging="360"/>
+      </w:pPr>
+      <w:rPr>
+        <w:rFonts w:ascii="Wingdings" w:hAnsi="Wingdings" w:hint="default"/>
+        <w:sz w:val="20"/>
+      </w:rPr>
+    </w:lvl>
+    <w:lvl w:ilvl="6" w:tentative="1">
+      <w:start w:val="1"/>
+      <w:numFmt w:val="bullet"/>
+      <w:lvlText w:val=""/>
+      <w:lvlJc w:val="left"/>
+      <w:pPr>
+        <w:tabs>
+          <w:tab w:val="num" w:pos="5040"/>
+        </w:tabs>
+        <w:ind w:left="5040" w:hanging="360"/>
+      </w:pPr>
+      <w:rPr>
+        <w:rFonts w:ascii="Wingdings" w:hAnsi="Wingdings" w:hint="default"/>
+        <w:sz w:val="20"/>
+      </w:rPr>
+    </w:lvl>
+    <w:lvl w:ilvl="7" w:tentative="1">
+      <w:start w:val="1"/>
+      <w:numFmt w:val="bullet"/>
+      <w:lvlText w:val=""/>
+      <w:lvlJc w:val="left"/>
+      <w:pPr>
+        <w:tabs>
+          <w:tab w:val="num" w:pos="5760"/>
+        </w:tabs>
+        <w:ind w:left="5760" w:hanging="360"/>
+      </w:pPr>
+      <w:rPr>
+        <w:rFonts w:ascii="Wingdings" w:hAnsi="Wingdings" w:hint="default"/>
+        <w:sz w:val="20"/>
+      </w:rPr>
+    </w:lvl>
+    <w:lvl w:ilvl="8" w:tentative="1">
+      <w:start w:val="1"/>
+      <w:numFmt w:val="bullet"/>
+      <w:lvlText w:val=""/>
+      <w:lvlJc w:val="left"/>
+      <w:pPr>
+        <w:tabs>
+          <w:tab w:val="num" w:pos="6480"/>
+        </w:tabs>
+        <w:ind w:left="6480" w:hanging="360"/>
+      </w:pPr>
+      <w:rPr>
+        <w:rFonts w:ascii="Wingdings" w:hAnsi="Wingdings" w:hint="default"/>
+        <w:sz w:val="20"/>
+      </w:rPr>
+    </w:lvl>
+  </w:abstractNum>
+  <w:abstractNum w:abstractNumId="54" w15:restartNumberingAfterBreak="0">
     <w:nsid w:val="5FBB4AB5"/>
     <w:multiLevelType w:val="multilevel"/>
     <w:tmpl w:val="92D47D1C"/>
@@ -24446,7 +26196,7 @@
       </w:rPr>
     </w:lvl>
   </w:abstractNum>
-  <w:abstractNum w:abstractNumId="49" w15:restartNumberingAfterBreak="0">
+  <w:abstractNum w:abstractNumId="55" w15:restartNumberingAfterBreak="0">
     <w:nsid w:val="600432DB"/>
     <w:multiLevelType w:val="multilevel"/>
     <w:tmpl w:val="71425500"/>
@@ -24595,7 +26345,7 @@
       </w:rPr>
     </w:lvl>
   </w:abstractNum>
-  <w:abstractNum w:abstractNumId="50" w15:restartNumberingAfterBreak="0">
+  <w:abstractNum w:abstractNumId="56" w15:restartNumberingAfterBreak="0">
     <w:nsid w:val="600E4FFD"/>
     <w:multiLevelType w:val="multilevel"/>
     <w:tmpl w:val="B0DC8D64"/>
@@ -24744,7 +26494,7 @@
       </w:rPr>
     </w:lvl>
   </w:abstractNum>
-  <w:abstractNum w:abstractNumId="51" w15:restartNumberingAfterBreak="0">
+  <w:abstractNum w:abstractNumId="57" w15:restartNumberingAfterBreak="0">
     <w:nsid w:val="636435B4"/>
     <w:multiLevelType w:val="multilevel"/>
     <w:tmpl w:val="0464D6B6"/>
@@ -24893,7 +26643,7 @@
       </w:rPr>
     </w:lvl>
   </w:abstractNum>
-  <w:abstractNum w:abstractNumId="52" w15:restartNumberingAfterBreak="0">
+  <w:abstractNum w:abstractNumId="58" w15:restartNumberingAfterBreak="0">
     <w:nsid w:val="68D208E3"/>
     <w:multiLevelType w:val="multilevel"/>
     <w:tmpl w:val="1A6274A0"/>
@@ -25042,7 +26792,7 @@
       </w:rPr>
     </w:lvl>
   </w:abstractNum>
-  <w:abstractNum w:abstractNumId="53" w15:restartNumberingAfterBreak="0">
+  <w:abstractNum w:abstractNumId="59" w15:restartNumberingAfterBreak="0">
     <w:nsid w:val="6A6B532A"/>
     <w:multiLevelType w:val="multilevel"/>
     <w:tmpl w:val="6FBCE310"/>
@@ -25191,7 +26941,156 @@
       </w:rPr>
     </w:lvl>
   </w:abstractNum>
-  <w:abstractNum w:abstractNumId="54" w15:restartNumberingAfterBreak="0">
+  <w:abstractNum w:abstractNumId="60" w15:restartNumberingAfterBreak="0">
+    <w:nsid w:val="6D3B2EA9"/>
+    <w:multiLevelType w:val="multilevel"/>
+    <w:tmpl w:val="8736B880"/>
+    <w:lvl w:ilvl="0">
+      <w:start w:val="1"/>
+      <w:numFmt w:val="bullet"/>
+      <w:lvlText w:val=""/>
+      <w:lvlJc w:val="left"/>
+      <w:pPr>
+        <w:tabs>
+          <w:tab w:val="num" w:pos="720"/>
+        </w:tabs>
+        <w:ind w:left="720" w:hanging="360"/>
+      </w:pPr>
+      <w:rPr>
+        <w:rFonts w:ascii="Symbol" w:hAnsi="Symbol" w:hint="default"/>
+        <w:sz w:val="20"/>
+      </w:rPr>
+    </w:lvl>
+    <w:lvl w:ilvl="1" w:tentative="1">
+      <w:start w:val="1"/>
+      <w:numFmt w:val="bullet"/>
+      <w:lvlText w:val="o"/>
+      <w:lvlJc w:val="left"/>
+      <w:pPr>
+        <w:tabs>
+          <w:tab w:val="num" w:pos="1440"/>
+        </w:tabs>
+        <w:ind w:left="1440" w:hanging="360"/>
+      </w:pPr>
+      <w:rPr>
+        <w:rFonts w:ascii="Courier New" w:hAnsi="Courier New" w:hint="default"/>
+        <w:sz w:val="20"/>
+      </w:rPr>
+    </w:lvl>
+    <w:lvl w:ilvl="2" w:tentative="1">
+      <w:start w:val="1"/>
+      <w:numFmt w:val="bullet"/>
+      <w:lvlText w:val=""/>
+      <w:lvlJc w:val="left"/>
+      <w:pPr>
+        <w:tabs>
+          <w:tab w:val="num" w:pos="2160"/>
+        </w:tabs>
+        <w:ind w:left="2160" w:hanging="360"/>
+      </w:pPr>
+      <w:rPr>
+        <w:rFonts w:ascii="Wingdings" w:hAnsi="Wingdings" w:hint="default"/>
+        <w:sz w:val="20"/>
+      </w:rPr>
+    </w:lvl>
+    <w:lvl w:ilvl="3" w:tentative="1">
+      <w:start w:val="1"/>
+      <w:numFmt w:val="bullet"/>
+      <w:lvlText w:val=""/>
+      <w:lvlJc w:val="left"/>
+      <w:pPr>
+        <w:tabs>
+          <w:tab w:val="num" w:pos="2880"/>
+        </w:tabs>
+        <w:ind w:left="2880" w:hanging="360"/>
+      </w:pPr>
+      <w:rPr>
+        <w:rFonts w:ascii="Wingdings" w:hAnsi="Wingdings" w:hint="default"/>
+        <w:sz w:val="20"/>
+      </w:rPr>
+    </w:lvl>
+    <w:lvl w:ilvl="4" w:tentative="1">
+      <w:start w:val="1"/>
+      <w:numFmt w:val="bullet"/>
+      <w:lvlText w:val=""/>
+      <w:lvlJc w:val="left"/>
+      <w:pPr>
+        <w:tabs>
+          <w:tab w:val="num" w:pos="3600"/>
+        </w:tabs>
+        <w:ind w:left="3600" w:hanging="360"/>
+      </w:pPr>
+      <w:rPr>
+        <w:rFonts w:ascii="Wingdings" w:hAnsi="Wingdings" w:hint="default"/>
+        <w:sz w:val="20"/>
+      </w:rPr>
+    </w:lvl>
+    <w:lvl w:ilvl="5" w:tentative="1">
+      <w:start w:val="1"/>
+      <w:numFmt w:val="bullet"/>
+      <w:lvlText w:val=""/>
+      <w:lvlJc w:val="left"/>
+      <w:pPr>
+        <w:tabs>
+          <w:tab w:val="num" w:pos="4320"/>
+        </w:tabs>
+        <w:ind w:left="4320" w:hanging="360"/>
+      </w:pPr>
+      <w:rPr>
+        <w:rFonts w:ascii="Wingdings" w:hAnsi="Wingdings" w:hint="default"/>
+        <w:sz w:val="20"/>
+      </w:rPr>
+    </w:lvl>
+    <w:lvl w:ilvl="6" w:tentative="1">
+      <w:start w:val="1"/>
+      <w:numFmt w:val="bullet"/>
+      <w:lvlText w:val=""/>
+      <w:lvlJc w:val="left"/>
+      <w:pPr>
+        <w:tabs>
+          <w:tab w:val="num" w:pos="5040"/>
+        </w:tabs>
+        <w:ind w:left="5040" w:hanging="360"/>
+      </w:pPr>
+      <w:rPr>
+        <w:rFonts w:ascii="Wingdings" w:hAnsi="Wingdings" w:hint="default"/>
+        <w:sz w:val="20"/>
+      </w:rPr>
+    </w:lvl>
+    <w:lvl w:ilvl="7" w:tentative="1">
+      <w:start w:val="1"/>
+      <w:numFmt w:val="bullet"/>
+      <w:lvlText w:val=""/>
+      <w:lvlJc w:val="left"/>
+      <w:pPr>
+        <w:tabs>
+          <w:tab w:val="num" w:pos="5760"/>
+        </w:tabs>
+        <w:ind w:left="5760" w:hanging="360"/>
+      </w:pPr>
+      <w:rPr>
+        <w:rFonts w:ascii="Wingdings" w:hAnsi="Wingdings" w:hint="default"/>
+        <w:sz w:val="20"/>
+      </w:rPr>
+    </w:lvl>
+    <w:lvl w:ilvl="8" w:tentative="1">
+      <w:start w:val="1"/>
+      <w:numFmt w:val="bullet"/>
+      <w:lvlText w:val=""/>
+      <w:lvlJc w:val="left"/>
+      <w:pPr>
+        <w:tabs>
+          <w:tab w:val="num" w:pos="6480"/>
+        </w:tabs>
+        <w:ind w:left="6480" w:hanging="360"/>
+      </w:pPr>
+      <w:rPr>
+        <w:rFonts w:ascii="Wingdings" w:hAnsi="Wingdings" w:hint="default"/>
+        <w:sz w:val="20"/>
+      </w:rPr>
+    </w:lvl>
+  </w:abstractNum>
+  <w:abstractNum w:abstractNumId="61" w15:restartNumberingAfterBreak="0">
     <w:nsid w:val="6E13201A"/>
     <w:multiLevelType w:val="multilevel"/>
     <w:tmpl w:val="585A11A4"/>
@@ -25340,7 +27239,7 @@
       </w:rPr>
     </w:lvl>
   </w:abstractNum>
-  <w:abstractNum w:abstractNumId="55" w15:restartNumberingAfterBreak="0">
+  <w:abstractNum w:abstractNumId="62" w15:restartNumberingAfterBreak="0">
     <w:nsid w:val="6EE75430"/>
     <w:multiLevelType w:val="multilevel"/>
     <w:tmpl w:val="EF6C93A6"/>
@@ -25489,7 +27388,7 @@
       </w:rPr>
     </w:lvl>
   </w:abstractNum>
-  <w:abstractNum w:abstractNumId="56" w15:restartNumberingAfterBreak="0">
+  <w:abstractNum w:abstractNumId="63" w15:restartNumberingAfterBreak="0">
     <w:nsid w:val="73A372CC"/>
     <w:multiLevelType w:val="multilevel"/>
     <w:tmpl w:val="BA70084A"/>
@@ -25638,7 +27537,7 @@
       </w:rPr>
     </w:lvl>
   </w:abstractNum>
-  <w:abstractNum w:abstractNumId="57" w15:restartNumberingAfterBreak="0">
+  <w:abstractNum w:abstractNumId="64" w15:restartNumberingAfterBreak="0">
     <w:nsid w:val="74D57380"/>
     <w:multiLevelType w:val="multilevel"/>
     <w:tmpl w:val="A5D431DA"/>
@@ -25787,7 +27686,156 @@
       </w:rPr>
     </w:lvl>
   </w:abstractNum>
-  <w:abstractNum w:abstractNumId="58" w15:restartNumberingAfterBreak="0">
+  <w:abstractNum w:abstractNumId="65" w15:restartNumberingAfterBreak="0">
+    <w:nsid w:val="785C2090"/>
+    <w:multiLevelType w:val="multilevel"/>
+    <w:tmpl w:val="EECCB846"/>
+    <w:lvl w:ilvl="0">
+      <w:start w:val="1"/>
+      <w:numFmt w:val="bullet"/>
+      <w:lvlText w:val=""/>
+      <w:lvlJc w:val="left"/>
+      <w:pPr>
+        <w:tabs>
+          <w:tab w:val="num" w:pos="720"/>
+        </w:tabs>
+        <w:ind w:left="720" w:hanging="360"/>
+      </w:pPr>
+      <w:rPr>
+        <w:rFonts w:ascii="Symbol" w:hAnsi="Symbol" w:hint="default"/>
+        <w:sz w:val="20"/>
+      </w:rPr>
+    </w:lvl>
+    <w:lvl w:ilvl="1" w:tentative="1">
+      <w:start w:val="1"/>
+      <w:numFmt w:val="bullet"/>
+      <w:lvlText w:val="o"/>
+      <w:lvlJc w:val="left"/>
+      <w:pPr>
+        <w:tabs>
+          <w:tab w:val="num" w:pos="1440"/>
+        </w:tabs>
+        <w:ind w:left="1440" w:hanging="360"/>
+      </w:pPr>
+      <w:rPr>
+        <w:rFonts w:ascii="Courier New" w:hAnsi="Courier New" w:hint="default"/>
+        <w:sz w:val="20"/>
+      </w:rPr>
+    </w:lvl>
+    <w:lvl w:ilvl="2" w:tentative="1">
+      <w:start w:val="1"/>
+      <w:numFmt w:val="bullet"/>
+      <w:lvlText w:val=""/>
+      <w:lvlJc w:val="left"/>
+      <w:pPr>
+        <w:tabs>
+          <w:tab w:val="num" w:pos="2160"/>
+        </w:tabs>
+        <w:ind w:left="2160" w:hanging="360"/>
+      </w:pPr>
+      <w:rPr>
+        <w:rFonts w:ascii="Wingdings" w:hAnsi="Wingdings" w:hint="default"/>
+        <w:sz w:val="20"/>
+      </w:rPr>
+    </w:lvl>
+    <w:lvl w:ilvl="3" w:tentative="1">
+      <w:start w:val="1"/>
+      <w:numFmt w:val="bullet"/>
+      <w:lvlText w:val=""/>
+      <w:lvlJc w:val="left"/>
+      <w:pPr>
+        <w:tabs>
+          <w:tab w:val="num" w:pos="2880"/>
+        </w:tabs>
+        <w:ind w:left="2880" w:hanging="360"/>
+      </w:pPr>
+      <w:rPr>
+        <w:rFonts w:ascii="Wingdings" w:hAnsi="Wingdings" w:hint="default"/>
+        <w:sz w:val="20"/>
+      </w:rPr>
+    </w:lvl>
+    <w:lvl w:ilvl="4" w:tentative="1">
+      <w:start w:val="1"/>
+      <w:numFmt w:val="bullet"/>
+      <w:lvlText w:val=""/>
+      <w:lvlJc w:val="left"/>
+      <w:pPr>
+        <w:tabs>
+          <w:tab w:val="num" w:pos="3600"/>
+        </w:tabs>
+        <w:ind w:left="3600" w:hanging="360"/>
+      </w:pPr>
+      <w:rPr>
+        <w:rFonts w:ascii="Wingdings" w:hAnsi="Wingdings" w:hint="default"/>
+        <w:sz w:val="20"/>
+      </w:rPr>
+    </w:lvl>
+    <w:lvl w:ilvl="5" w:tentative="1">
+      <w:start w:val="1"/>
+      <w:numFmt w:val="bullet"/>
+      <w:lvlText w:val=""/>
+      <w:lvlJc w:val="left"/>
+      <w:pPr>
+        <w:tabs>
+          <w:tab w:val="num" w:pos="4320"/>
+        </w:tabs>
+        <w:ind w:left="4320" w:hanging="360"/>
+      </w:pPr>
+      <w:rPr>
+        <w:rFonts w:ascii="Wingdings" w:hAnsi="Wingdings" w:hint="default"/>
+        <w:sz w:val="20"/>
+      </w:rPr>
+    </w:lvl>
+    <w:lvl w:ilvl="6" w:tentative="1">
+      <w:start w:val="1"/>
+      <w:numFmt w:val="bullet"/>
+      <w:lvlText w:val=""/>
+      <w:lvlJc w:val="left"/>
+      <w:pPr>
+        <w:tabs>
+          <w:tab w:val="num" w:pos="5040"/>
+        </w:tabs>
+        <w:ind w:left="5040" w:hanging="360"/>
+      </w:pPr>
+      <w:rPr>
+        <w:rFonts w:ascii="Wingdings" w:hAnsi="Wingdings" w:hint="default"/>
+        <w:sz w:val="20"/>
+      </w:rPr>
+    </w:lvl>
+    <w:lvl w:ilvl="7" w:tentative="1">
+      <w:start w:val="1"/>
+      <w:numFmt w:val="bullet"/>
+      <w:lvlText w:val=""/>
+      <w:lvlJc w:val="left"/>
+      <w:pPr>
+        <w:tabs>
+          <w:tab w:val="num" w:pos="5760"/>
+        </w:tabs>
+        <w:ind w:left="5760" w:hanging="360"/>
+      </w:pPr>
+      <w:rPr>
+        <w:rFonts w:ascii="Wingdings" w:hAnsi="Wingdings" w:hint="default"/>
+        <w:sz w:val="20"/>
+      </w:rPr>
+    </w:lvl>
+    <w:lvl w:ilvl="8" w:tentative="1">
+      <w:start w:val="1"/>
+      <w:numFmt w:val="bullet"/>
+      <w:lvlText w:val=""/>
+      <w:lvlJc w:val="left"/>
+      <w:pPr>
+        <w:tabs>
+          <w:tab w:val="num" w:pos="6480"/>
+        </w:tabs>
+        <w:ind w:left="6480" w:hanging="360"/>
+      </w:pPr>
+      <w:rPr>
+        <w:rFonts w:ascii="Wingdings" w:hAnsi="Wingdings" w:hint="default"/>
+        <w:sz w:val="20"/>
+      </w:rPr>
+    </w:lvl>
+  </w:abstractNum>
+  <w:abstractNum w:abstractNumId="66" w15:restartNumberingAfterBreak="0">
     <w:nsid w:val="78BF1B1E"/>
     <w:multiLevelType w:val="multilevel"/>
     <w:tmpl w:val="EE32A598"/>
@@ -25936,7 +27984,7 @@
       </w:rPr>
     </w:lvl>
   </w:abstractNum>
-  <w:abstractNum w:abstractNumId="59" w15:restartNumberingAfterBreak="0">
+  <w:abstractNum w:abstractNumId="67" w15:restartNumberingAfterBreak="0">
     <w:nsid w:val="7CF80218"/>
     <w:multiLevelType w:val="multilevel"/>
     <w:tmpl w:val="0D62C87A"/>
@@ -26085,7 +28133,7 @@
       </w:rPr>
     </w:lvl>
   </w:abstractNum>
-  <w:abstractNum w:abstractNumId="60" w15:restartNumberingAfterBreak="0">
+  <w:abstractNum w:abstractNumId="68" w15:restartNumberingAfterBreak="0">
     <w:nsid w:val="7E3C0DB8"/>
     <w:multiLevelType w:val="multilevel"/>
     <w:tmpl w:val="E7D46752"/>
@@ -26234,7 +28282,7 @@
       </w:rPr>
     </w:lvl>
   </w:abstractNum>
-  <w:abstractNum w:abstractNumId="61" w15:restartNumberingAfterBreak="0">
+  <w:abstractNum w:abstractNumId="69" w15:restartNumberingAfterBreak="0">
     <w:nsid w:val="7E461183"/>
     <w:multiLevelType w:val="multilevel"/>
     <w:tmpl w:val="E0ACBF10"/>
@@ -26383,7 +28431,7 @@
       </w:rPr>
     </w:lvl>
   </w:abstractNum>
-  <w:abstractNum w:abstractNumId="62" w15:restartNumberingAfterBreak="0">
+  <w:abstractNum w:abstractNumId="70" w15:restartNumberingAfterBreak="0">
     <w:nsid w:val="7F6A650D"/>
     <w:multiLevelType w:val="multilevel"/>
     <w:tmpl w:val="E23CD3DA"/>
@@ -26536,190 +28584,214 @@
     <w:abstractNumId w:val="1"/>
   </w:num>
   <w:num w:numId="2" w16cid:durableId="40445790">
+    <w:abstractNumId w:val="19"/>
+  </w:num>
+  <w:num w:numId="3" w16cid:durableId="982927959">
+    <w:abstractNumId w:val="69"/>
+  </w:num>
+  <w:num w:numId="4" w16cid:durableId="637995870">
+    <w:abstractNumId w:val="21"/>
+  </w:num>
+  <w:num w:numId="5" w16cid:durableId="773748691">
+    <w:abstractNumId w:val="48"/>
+  </w:num>
+  <w:num w:numId="6" w16cid:durableId="1033576110">
+    <w:abstractNumId w:val="36"/>
+  </w:num>
+  <w:num w:numId="7" w16cid:durableId="1195970440">
+    <w:abstractNumId w:val="25"/>
+  </w:num>
+  <w:num w:numId="8" w16cid:durableId="134953264">
+    <w:abstractNumId w:val="43"/>
+  </w:num>
+  <w:num w:numId="9" w16cid:durableId="1863932641">
+    <w:abstractNumId w:val="12"/>
+  </w:num>
+  <w:num w:numId="10" w16cid:durableId="1371537522">
+    <w:abstractNumId w:val="37"/>
+  </w:num>
+  <w:num w:numId="11" w16cid:durableId="1394695197">
+    <w:abstractNumId w:val="42"/>
+  </w:num>
+  <w:num w:numId="12" w16cid:durableId="1996374605">
+    <w:abstractNumId w:val="23"/>
+  </w:num>
+  <w:num w:numId="13" w16cid:durableId="1900902502">
+    <w:abstractNumId w:val="45"/>
+  </w:num>
+  <w:num w:numId="14" w16cid:durableId="93521900">
+    <w:abstractNumId w:val="40"/>
+  </w:num>
+  <w:num w:numId="15" w16cid:durableId="994996447">
+    <w:abstractNumId w:val="33"/>
+  </w:num>
+  <w:num w:numId="16" w16cid:durableId="1972319977">
+    <w:abstractNumId w:val="38"/>
+  </w:num>
+  <w:num w:numId="17" w16cid:durableId="1237128643">
+    <w:abstractNumId w:val="44"/>
+  </w:num>
+  <w:num w:numId="18" w16cid:durableId="2142110471">
+    <w:abstractNumId w:val="22"/>
+  </w:num>
+  <w:num w:numId="19" w16cid:durableId="979772410">
     <w:abstractNumId w:val="16"/>
   </w:num>
-  <w:num w:numId="3" w16cid:durableId="982927959">
-    <w:abstractNumId w:val="61"/>
-  </w:num>
-  <w:num w:numId="4" w16cid:durableId="637995870">
-    <w:abstractNumId w:val="18"/>
-  </w:num>
-  <w:num w:numId="5" w16cid:durableId="773748691">
-    <w:abstractNumId w:val="43"/>
-  </w:num>
-  <w:num w:numId="6" w16cid:durableId="1033576110">
-    <w:abstractNumId w:val="31"/>
-  </w:num>
-  <w:num w:numId="7" w16cid:durableId="1195970440">
-    <w:abstractNumId w:val="22"/>
-  </w:num>
-  <w:num w:numId="8" w16cid:durableId="134953264">
-    <w:abstractNumId w:val="38"/>
-  </w:num>
-  <w:num w:numId="9" w16cid:durableId="1863932641">
-    <w:abstractNumId w:val="9"/>
-  </w:num>
-  <w:num w:numId="10" w16cid:durableId="1371537522">
-    <w:abstractNumId w:val="32"/>
-  </w:num>
-  <w:num w:numId="11" w16cid:durableId="1394695197">
-    <w:abstractNumId w:val="37"/>
-  </w:num>
-  <w:num w:numId="12" w16cid:durableId="1996374605">
-    <w:abstractNumId w:val="20"/>
-  </w:num>
-  <w:num w:numId="13" w16cid:durableId="1900902502">
-    <w:abstractNumId w:val="40"/>
-  </w:num>
-  <w:num w:numId="14" w16cid:durableId="93521900">
-    <w:abstractNumId w:val="35"/>
-  </w:num>
-  <w:num w:numId="15" w16cid:durableId="994996447">
-    <w:abstractNumId w:val="29"/>
-  </w:num>
-  <w:num w:numId="16" w16cid:durableId="1972319977">
-    <w:abstractNumId w:val="33"/>
-  </w:num>
-  <w:num w:numId="17" w16cid:durableId="1237128643">
-    <w:abstractNumId w:val="39"/>
-  </w:num>
-  <w:num w:numId="18" w16cid:durableId="2142110471">
-    <w:abstractNumId w:val="19"/>
-  </w:num>
-  <w:num w:numId="19" w16cid:durableId="979772410">
-    <w:abstractNumId w:val="13"/>
-  </w:num>
   <w:num w:numId="20" w16cid:durableId="1569462770">
-    <w:abstractNumId w:val="52"/>
+    <w:abstractNumId w:val="58"/>
   </w:num>
   <w:num w:numId="21" w16cid:durableId="1015766689">
-    <w:abstractNumId w:val="6"/>
+    <w:abstractNumId w:val="9"/>
   </w:num>
   <w:num w:numId="22" w16cid:durableId="2061637030">
     <w:abstractNumId w:val="0"/>
   </w:num>
   <w:num w:numId="23" w16cid:durableId="1855806938">
-    <w:abstractNumId w:val="42"/>
+    <w:abstractNumId w:val="47"/>
   </w:num>
   <w:num w:numId="24" w16cid:durableId="1488859009">
+    <w:abstractNumId w:val="27"/>
+  </w:num>
+  <w:num w:numId="25" w16cid:durableId="1995527705">
+    <w:abstractNumId w:val="32"/>
+  </w:num>
+  <w:num w:numId="26" w16cid:durableId="595402834">
+    <w:abstractNumId w:val="50"/>
+  </w:num>
+  <w:num w:numId="27" w16cid:durableId="1892837081">
+    <w:abstractNumId w:val="15"/>
+  </w:num>
+  <w:num w:numId="28" w16cid:durableId="1282767019">
+    <w:abstractNumId w:val="46"/>
+  </w:num>
+  <w:num w:numId="29" w16cid:durableId="677654804">
+    <w:abstractNumId w:val="66"/>
+  </w:num>
+  <w:num w:numId="30" w16cid:durableId="443236032">
+    <w:abstractNumId w:val="68"/>
+  </w:num>
+  <w:num w:numId="31" w16cid:durableId="1693727108">
+    <w:abstractNumId w:val="64"/>
+  </w:num>
+  <w:num w:numId="32" w16cid:durableId="1111126508">
+    <w:abstractNumId w:val="31"/>
+  </w:num>
+  <w:num w:numId="33" w16cid:durableId="940063832">
+    <w:abstractNumId w:val="41"/>
+  </w:num>
+  <w:num w:numId="34" w16cid:durableId="733355383">
+    <w:abstractNumId w:val="63"/>
+  </w:num>
+  <w:num w:numId="35" w16cid:durableId="257257713">
+    <w:abstractNumId w:val="39"/>
+  </w:num>
+  <w:num w:numId="36" w16cid:durableId="992223783">
+    <w:abstractNumId w:val="13"/>
+  </w:num>
+  <w:num w:numId="37" w16cid:durableId="132524111">
+    <w:abstractNumId w:val="8"/>
+  </w:num>
+  <w:num w:numId="38" w16cid:durableId="1735346250">
     <w:abstractNumId w:val="24"/>
   </w:num>
-  <w:num w:numId="25" w16cid:durableId="1995527705">
-    <w:abstractNumId w:val="28"/>
+  <w:num w:numId="39" w16cid:durableId="1617175308">
+    <w:abstractNumId w:val="49"/>
   </w:num>
-  <w:num w:numId="26" w16cid:durableId="595402834">
-    <w:abstractNumId w:val="45"/>
-  </w:num>
-  <w:num w:numId="27" w16cid:durableId="1892837081">
-    <w:abstractNumId w:val="12"/>
-  </w:num>
-  <w:num w:numId="28" w16cid:durableId="1282767019">
-    <w:abstractNumId w:val="41"/>
-  </w:num>
-  <w:num w:numId="29" w16cid:durableId="677654804">
-    <w:abstractNumId w:val="58"/>
-  </w:num>
-  <w:num w:numId="30" w16cid:durableId="443236032">
-    <w:abstractNumId w:val="60"/>
-  </w:num>
-  <w:num w:numId="31" w16cid:durableId="1693727108">
-    <w:abstractNumId w:val="57"/>
-  </w:num>
-  <w:num w:numId="32" w16cid:durableId="1111126508">
-    <w:abstractNumId w:val="27"/>
-  </w:num>
-  <w:num w:numId="33" w16cid:durableId="940063832">
-    <w:abstractNumId w:val="36"/>
-  </w:num>
-  <w:num w:numId="34" w16cid:durableId="733355383">
-    <w:abstractNumId w:val="56"/>
-  </w:num>
-  <w:num w:numId="35" w16cid:durableId="257257713">
+  <w:num w:numId="40" w16cid:durableId="794450780">
     <w:abstractNumId w:val="34"/>
   </w:num>
-  <w:num w:numId="36" w16cid:durableId="992223783">
-    <w:abstractNumId w:val="10"/>
+  <w:num w:numId="41" w16cid:durableId="851918362">
+    <w:abstractNumId w:val="67"/>
   </w:num>
-  <w:num w:numId="37" w16cid:durableId="132524111">
-    <w:abstractNumId w:val="5"/>
-  </w:num>
-  <w:num w:numId="38" w16cid:durableId="1735346250">
-    <w:abstractNumId w:val="21"/>
-  </w:num>
-  <w:num w:numId="39" w16cid:durableId="1617175308">
-    <w:abstractNumId w:val="44"/>
-  </w:num>
-  <w:num w:numId="40" w16cid:durableId="794450780">
+  <w:num w:numId="42" w16cid:durableId="1739132290">
     <w:abstractNumId w:val="30"/>
   </w:num>
-  <w:num w:numId="41" w16cid:durableId="851918362">
-    <w:abstractNumId w:val="59"/>
-  </w:num>
-  <w:num w:numId="42" w16cid:durableId="1739132290">
-    <w:abstractNumId w:val="26"/>
-  </w:num>
   <w:num w:numId="43" w16cid:durableId="2116440211">
-    <w:abstractNumId w:val="54"/>
+    <w:abstractNumId w:val="61"/>
   </w:num>
   <w:num w:numId="44" w16cid:durableId="2036301058">
-    <w:abstractNumId w:val="46"/>
+    <w:abstractNumId w:val="51"/>
   </w:num>
   <w:num w:numId="45" w16cid:durableId="310596432">
     <w:abstractNumId w:val="3"/>
   </w:num>
   <w:num w:numId="46" w16cid:durableId="244146882">
-    <w:abstractNumId w:val="47"/>
+    <w:abstractNumId w:val="52"/>
   </w:num>
   <w:num w:numId="47" w16cid:durableId="1308433269">
-    <w:abstractNumId w:val="15"/>
+    <w:abstractNumId w:val="18"/>
   </w:num>
   <w:num w:numId="48" w16cid:durableId="1129517062">
-    <w:abstractNumId w:val="8"/>
+    <w:abstractNumId w:val="11"/>
   </w:num>
   <w:num w:numId="49" w16cid:durableId="1038121308">
-    <w:abstractNumId w:val="53"/>
+    <w:abstractNumId w:val="59"/>
   </w:num>
   <w:num w:numId="50" w16cid:durableId="2090495027">
+    <w:abstractNumId w:val="70"/>
+  </w:num>
+  <w:num w:numId="51" w16cid:durableId="1817065591">
+    <w:abstractNumId w:val="26"/>
+  </w:num>
+  <w:num w:numId="52" w16cid:durableId="1914117505">
     <w:abstractNumId w:val="62"/>
   </w:num>
-  <w:num w:numId="51" w16cid:durableId="1817065591">
-    <w:abstractNumId w:val="23"/>
-  </w:num>
-  <w:num w:numId="52" w16cid:durableId="1914117505">
-    <w:abstractNumId w:val="55"/>
-  </w:num>
   <w:num w:numId="53" w16cid:durableId="438183969">
-    <w:abstractNumId w:val="4"/>
+    <w:abstractNumId w:val="6"/>
   </w:num>
   <w:num w:numId="54" w16cid:durableId="857279971">
-    <w:abstractNumId w:val="25"/>
+    <w:abstractNumId w:val="29"/>
   </w:num>
   <w:num w:numId="55" w16cid:durableId="1484741388">
-    <w:abstractNumId w:val="51"/>
+    <w:abstractNumId w:val="57"/>
   </w:num>
   <w:num w:numId="56" w16cid:durableId="29959954">
-    <w:abstractNumId w:val="17"/>
+    <w:abstractNumId w:val="20"/>
   </w:num>
   <w:num w:numId="57" w16cid:durableId="600911830">
-    <w:abstractNumId w:val="7"/>
+    <w:abstractNumId w:val="10"/>
   </w:num>
   <w:num w:numId="58" w16cid:durableId="844782908">
-    <w:abstractNumId w:val="49"/>
+    <w:abstractNumId w:val="55"/>
   </w:num>
   <w:num w:numId="59" w16cid:durableId="290745875">
     <w:abstractNumId w:val="2"/>
   </w:num>
   <w:num w:numId="60" w16cid:durableId="470094574">
+    <w:abstractNumId w:val="17"/>
+  </w:num>
+  <w:num w:numId="61" w16cid:durableId="523136212">
+    <w:abstractNumId w:val="54"/>
+  </w:num>
+  <w:num w:numId="62" w16cid:durableId="1711684205">
+    <w:abstractNumId w:val="56"/>
+  </w:num>
+  <w:num w:numId="63" w16cid:durableId="1791049197">
     <w:abstractNumId w:val="14"/>
   </w:num>
-  <w:num w:numId="61" w16cid:durableId="523136212">
-    <w:abstractNumId w:val="48"/>
+  <w:num w:numId="64" w16cid:durableId="1906526966">
+    <w:abstractNumId w:val="35"/>
   </w:num>
-  <w:num w:numId="62" w16cid:durableId="1711684205">
-    <w:abstractNumId w:val="50"/>
+  <w:num w:numId="65" w16cid:durableId="1193111615">
+    <w:abstractNumId w:val="5"/>
   </w:num>
-  <w:num w:numId="63" w16cid:durableId="1791049197">
-    <w:abstractNumId w:val="11"/>
+  <w:num w:numId="66" w16cid:durableId="1743795906">
+    <w:abstractNumId w:val="65"/>
+  </w:num>
+  <w:num w:numId="67" w16cid:durableId="1025785010">
+    <w:abstractNumId w:val="53"/>
+  </w:num>
+  <w:num w:numId="68" w16cid:durableId="141895478">
+    <w:abstractNumId w:val="28"/>
+  </w:num>
+  <w:num w:numId="69" w16cid:durableId="1076047794">
+    <w:abstractNumId w:val="4"/>
+  </w:num>
+  <w:num w:numId="70" w16cid:durableId="1598172342">
+    <w:abstractNumId w:val="60"/>
+  </w:num>
+  <w:num w:numId="71" w16cid:durableId="898368650">
+    <w:abstractNumId w:val="7"/>
   </w:num>
 </w:numbering>
 </file>
@@ -27325,6 +29397,7 @@
   <w:style w:type="character" w:default="1" w:styleId="DefaultParagraphFont">
     <w:name w:val="Default Paragraph Font"/>
     <w:uiPriority w:val="1"/>
+    <w:semiHidden/>
     <w:unhideWhenUsed/>
   </w:style>
   <w:style w:type="table" w:default="1" w:styleId="TableNormal">
@@ -28094,4 +30167,10 @@
     <ds:schemaRef ds:uri="http://schemas.openxmlformats.org/officeDocument/2006/bibliography"/>
   </ds:schemaRefs>
 </ds:datastoreItem>
+</file>
+
+<file path=docMetadata/LabelInfo.xml><?xml version="1.0" encoding="utf-8"?>
+<clbl:labelList xmlns:clbl="http://schemas.microsoft.com/office/2020/mipLabelMetadata">
+  <clbl:label id="{f42aa342-8706-4288-bd11-ebb85995028c}" enabled="1" method="Standard" siteId="{72f988bf-86f1-41af-91ab-2d7cd011db47}" contentBits="0" removed="0"/>
+</clbl:labelList>
 </file>
</xml_diff>